<commit_message>
Completed the project, calculations section deleted
</commit_message>
<xml_diff>
--- a/src/lab/exp6/SRIP/Documentation.docx
+++ b/src/lab/exp6/SRIP/Documentation.docx
@@ -157,7 +157,7 @@
           <w:sz w:val="48"/>
           <w:szCs w:val="48"/>
         </w:rPr>
-        <w:t xml:space="preserve">Specific Gravity Experiment </w:t>
+        <w:t>Permeability</w:t>
       </w:r>
       <w:r>
         <w:rPr>
@@ -166,7 +166,7 @@
           <w:sz w:val="48"/>
           <w:szCs w:val="48"/>
         </w:rPr>
-        <w:t xml:space="preserve">Simulator Using JavaScript. </w:t>
+        <w:t xml:space="preserve"> Experiment Simulator Using JavaScript. </w:t>
       </w:r>
     </w:p>
     <w:p>
@@ -406,15 +406,15 @@
           <w:sz w:val="28"/>
           <w:szCs w:val="28"/>
         </w:rPr>
-        <w:t>Specific Gravity</w:t>
-      </w:r>
-      <w:r>
-        <w:rPr>
-          <w:rFonts w:eastAsia="Proxima Nova" w:cs="Proxima Nova" w:ascii="Proxima Nova" w:hAnsi="Proxima Nova"/>
-          <w:sz w:val="28"/>
-          <w:szCs w:val="28"/>
-        </w:rPr>
-        <w:t xml:space="preserve"> Experiment Simulator is the JavaScript version of the pre-existing simulator programmed in Java3D. The simulator runs on all the modern web-browsers like Chrome, Firefox, Edge etc., and does not need any requirement of any third party application to run, unlike the previous version.</w:t>
+        <w:t xml:space="preserve">Permeability </w:t>
+      </w:r>
+      <w:r>
+        <w:rPr>
+          <w:rFonts w:eastAsia="Proxima Nova" w:cs="Proxima Nova" w:ascii="Proxima Nova" w:hAnsi="Proxima Nova"/>
+          <w:sz w:val="28"/>
+          <w:szCs w:val="28"/>
+        </w:rPr>
+        <w:t>Experiment Simulator is the JavaScript version of the pre-existing simulator programmed in Java3D. The simulator runs on all the modern web-browsers like Chrome, Firefox, Edge etc., and does not need any requirement of any third party application to run, unlike the previous version.</w:t>
       </w:r>
     </w:p>
     <w:p>
@@ -766,7 +766,7 @@
         <w:pStyle w:val="Normal"/>
         <w:numPr>
           <w:ilvl w:val="0"/>
-          <w:numId w:val="3"/>
+          <w:numId w:val="2"/>
         </w:numPr>
         <w:ind w:left="720" w:hanging="360"/>
         <w:jc w:val="left"/>
@@ -791,7 +791,7 @@
         <w:pStyle w:val="Normal"/>
         <w:numPr>
           <w:ilvl w:val="0"/>
-          <w:numId w:val="3"/>
+          <w:numId w:val="2"/>
         </w:numPr>
         <w:ind w:left="720" w:hanging="360"/>
         <w:jc w:val="left"/>
@@ -816,7 +816,7 @@
         <w:pStyle w:val="Normal"/>
         <w:numPr>
           <w:ilvl w:val="0"/>
-          <w:numId w:val="3"/>
+          <w:numId w:val="2"/>
         </w:numPr>
         <w:ind w:left="720" w:hanging="360"/>
         <w:jc w:val="left"/>
@@ -841,7 +841,7 @@
         <w:pStyle w:val="Normal"/>
         <w:numPr>
           <w:ilvl w:val="0"/>
-          <w:numId w:val="3"/>
+          <w:numId w:val="2"/>
         </w:numPr>
         <w:ind w:left="720" w:hanging="360"/>
         <w:jc w:val="left"/>
@@ -866,7 +866,7 @@
         <w:pStyle w:val="Normal"/>
         <w:numPr>
           <w:ilvl w:val="0"/>
-          <w:numId w:val="3"/>
+          <w:numId w:val="2"/>
         </w:numPr>
         <w:ind w:left="720" w:hanging="360"/>
         <w:jc w:val="left"/>
@@ -922,43 +922,7 @@
           <w:sz w:val="28"/>
           <w:szCs w:val="28"/>
         </w:rPr>
-        <w:t xml:space="preserve">Bootstrap </w:t>
-      </w:r>
-      <w:r>
-        <w:rPr>
-          <w:rFonts w:eastAsia="Proxima Nova" w:cs="Proxima Nova" w:ascii="Proxima Nova" w:hAnsi="Proxima Nova"/>
-          <w:i/>
-          <w:sz w:val="28"/>
-          <w:szCs w:val="28"/>
-        </w:rPr>
-        <w:t>is</w:t>
-      </w:r>
-      <w:r>
-        <w:rPr>
-          <w:rFonts w:eastAsia="Proxima Nova" w:cs="Proxima Nova" w:ascii="Proxima Nova" w:hAnsi="Proxima Nova"/>
-          <w:i/>
-          <w:sz w:val="28"/>
-          <w:szCs w:val="28"/>
-        </w:rPr>
-        <w:t xml:space="preserve"> imported through a </w:t>
-      </w:r>
-      <w:r>
-        <w:rPr>
-          <w:rFonts w:eastAsia="Proxima Nova" w:cs="Proxima Nova" w:ascii="Proxima Nova" w:hAnsi="Proxima Nova"/>
-          <w:i/>
-          <w:sz w:val="28"/>
-          <w:szCs w:val="28"/>
-        </w:rPr>
-        <w:t xml:space="preserve">CDN </w:t>
-      </w:r>
-      <w:r>
-        <w:rPr>
-          <w:rFonts w:eastAsia="Proxima Nova" w:cs="Proxima Nova" w:ascii="Proxima Nova" w:hAnsi="Proxima Nova"/>
-          <w:i/>
-          <w:sz w:val="28"/>
-          <w:szCs w:val="28"/>
-        </w:rPr>
-        <w:t>link in the index.html file</w:t>
+        <w:t>Bootstrap is imported through a CDN link in the index.html file</w:t>
       </w:r>
     </w:p>
     <w:p>
@@ -1041,7 +1005,12 @@
         </w:rPr>
       </w:pPr>
       <w:r>
-        <w:rPr/>
+        <w:rPr>
+          <w:rFonts w:eastAsia="Proxima Nova" w:cs="Proxima Nova" w:ascii="Proxima Nova" w:hAnsi="Proxima Nova"/>
+          <w:b/>
+          <w:sz w:val="36"/>
+          <w:szCs w:val="36"/>
+        </w:rPr>
       </w:r>
     </w:p>
     <w:p>
@@ -1268,508 +1237,331 @@
         </w:rPr>
       </w:pPr>
       <w:r>
+        <w:rPr>
+          <w:rFonts w:eastAsia="Proxima Nova" w:cs="Proxima Nova" w:ascii="Proxima Nova" w:hAnsi="Proxima Nova"/>
+          <w:b/>
+          <w:sz w:val="28"/>
+          <w:szCs w:val="28"/>
+        </w:rPr>
+      </w:r>
+    </w:p>
+    <w:p>
+      <w:pPr>
+        <w:pStyle w:val="Normal"/>
+        <w:ind w:left="0" w:hanging="0"/>
+        <w:jc w:val="left"/>
+        <w:rPr>
+          <w:rFonts w:ascii="Proxima Nova" w:hAnsi="Proxima Nova" w:eastAsia="Proxima Nova" w:cs="Proxima Nova"/>
+          <w:b/>
+          <w:b/>
+          <w:sz w:val="28"/>
+          <w:szCs w:val="28"/>
+        </w:rPr>
+      </w:pPr>
+      <w:r>
+        <w:rPr>
+          <w:rFonts w:eastAsia="Proxima Nova" w:cs="Proxima Nova" w:ascii="Proxima Nova" w:hAnsi="Proxima Nova"/>
+          <w:b/>
+          <w:sz w:val="28"/>
+          <w:szCs w:val="28"/>
+        </w:rPr>
+        <w:t>2.1.2  RESET BUTTON:</w:t>
+      </w:r>
+    </w:p>
+    <w:p>
+      <w:pPr>
+        <w:pStyle w:val="Normal"/>
+        <w:ind w:left="0" w:hanging="0"/>
+        <w:jc w:val="left"/>
+        <w:rPr>
+          <w:rFonts w:ascii="Proxima Nova" w:hAnsi="Proxima Nova" w:eastAsia="Proxima Nova" w:cs="Proxima Nova"/>
+          <w:b/>
+          <w:b/>
+          <w:sz w:val="28"/>
+          <w:szCs w:val="28"/>
+        </w:rPr>
+      </w:pPr>
+      <w:r>
+        <w:rPr>
+          <w:rFonts w:eastAsia="Proxima Nova" w:cs="Proxima Nova" w:ascii="Proxima Nova" w:hAnsi="Proxima Nova"/>
+          <w:b/>
+          <w:sz w:val="28"/>
+          <w:szCs w:val="28"/>
+        </w:rPr>
+      </w:r>
+    </w:p>
+    <w:p>
+      <w:pPr>
+        <w:pStyle w:val="Normal"/>
+        <w:ind w:left="0" w:hanging="0"/>
+        <w:jc w:val="left"/>
+        <w:rPr>
+          <w:rFonts w:ascii="Proxima Nova" w:hAnsi="Proxima Nova" w:eastAsia="Proxima Nova" w:cs="Proxima Nova"/>
+          <w:sz w:val="28"/>
+          <w:szCs w:val="28"/>
+        </w:rPr>
+      </w:pPr>
+      <w:r>
+        <w:rPr>
+          <w:rFonts w:eastAsia="Proxima Nova" w:cs="Proxima Nova" w:ascii="Proxima Nova" w:hAnsi="Proxima Nova"/>
+          <w:sz w:val="28"/>
+          <w:szCs w:val="28"/>
+        </w:rPr>
+        <w:t>FUNCTIONALITY: Refreshes the webpage index.html</w:t>
+      </w:r>
+    </w:p>
+    <w:p>
+      <w:pPr>
+        <w:pStyle w:val="Normal"/>
+        <w:ind w:left="0" w:hanging="0"/>
+        <w:jc w:val="left"/>
+        <w:rPr>
+          <w:rFonts w:ascii="Proxima Nova" w:hAnsi="Proxima Nova" w:eastAsia="Proxima Nova" w:cs="Proxima Nova"/>
+          <w:sz w:val="28"/>
+          <w:szCs w:val="28"/>
+        </w:rPr>
+      </w:pPr>
+      <w:r>
+        <w:rPr>
+          <w:rFonts w:eastAsia="Proxima Nova" w:cs="Proxima Nova" w:ascii="Proxima Nova" w:hAnsi="Proxima Nova"/>
+          <w:sz w:val="28"/>
+          <w:szCs w:val="28"/>
+        </w:rPr>
+      </w:r>
+    </w:p>
+    <w:p>
+      <w:pPr>
+        <w:pStyle w:val="Normal"/>
+        <w:ind w:left="0" w:hanging="0"/>
+        <w:jc w:val="left"/>
+        <w:rPr>
+          <w:rFonts w:ascii="Proxima Nova" w:hAnsi="Proxima Nova" w:eastAsia="Proxima Nova" w:cs="Proxima Nova"/>
+          <w:sz w:val="28"/>
+          <w:szCs w:val="28"/>
+        </w:rPr>
+      </w:pPr>
+      <w:r>
+        <w:rPr>
+          <w:rFonts w:eastAsia="Proxima Nova" w:cs="Proxima Nova" w:ascii="Proxima Nova" w:hAnsi="Proxima Nova"/>
+          <w:sz w:val="28"/>
+          <w:szCs w:val="28"/>
+        </w:rPr>
+        <w:t xml:space="preserve">IMPLEMENTATION: The “RESET” button has been given ID “reset” in the index.html file. A variable “resetButton” has been declared in the script.js file to which this ID has been assigned by using DOM. location.reload() function executes on click of this button. </w:t>
+      </w:r>
+    </w:p>
+    <w:p>
+      <w:pPr>
+        <w:pStyle w:val="Normal"/>
+        <w:ind w:left="0" w:hanging="0"/>
+        <w:jc w:val="left"/>
+        <w:rPr>
+          <w:rFonts w:ascii="Proxima Nova" w:hAnsi="Proxima Nova" w:eastAsia="Proxima Nova" w:cs="Proxima Nova"/>
+          <w:b/>
+          <w:b/>
+          <w:sz w:val="28"/>
+          <w:szCs w:val="28"/>
+        </w:rPr>
+      </w:pPr>
+      <w:r>
+        <w:rPr>
+          <w:rFonts w:eastAsia="Proxima Nova" w:cs="Proxima Nova" w:ascii="Proxima Nova" w:hAnsi="Proxima Nova"/>
+          <w:b/>
+          <w:sz w:val="28"/>
+          <w:szCs w:val="28"/>
+        </w:rPr>
+      </w:r>
+    </w:p>
+    <w:p>
+      <w:pPr>
+        <w:pStyle w:val="Normal"/>
+        <w:ind w:left="0" w:hanging="0"/>
+        <w:jc w:val="left"/>
+        <w:rPr>
+          <w:rFonts w:ascii="Proxima Nova" w:hAnsi="Proxima Nova" w:eastAsia="Proxima Nova" w:cs="Proxima Nova"/>
+          <w:b/>
+          <w:b/>
+          <w:sz w:val="28"/>
+          <w:szCs w:val="28"/>
+        </w:rPr>
+      </w:pPr>
+      <w:r>
         <w:rPr/>
       </w:r>
     </w:p>
     <w:p>
       <w:pPr>
         <w:pStyle w:val="Normal"/>
-        <w:ind w:left="0" w:hanging="0"/>
-        <w:jc w:val="left"/>
-        <w:rPr>
-          <w:rFonts w:ascii="Proxima Nova" w:hAnsi="Proxima Nova" w:eastAsia="Proxima Nova" w:cs="Proxima Nova"/>
-          <w:b/>
-          <w:b/>
-          <w:sz w:val="28"/>
-          <w:szCs w:val="28"/>
-        </w:rPr>
-      </w:pPr>
-      <w:r>
-        <w:rPr>
-          <w:rFonts w:eastAsia="Proxima Nova" w:cs="Proxima Nova" w:ascii="Proxima Nova" w:hAnsi="Proxima Nova"/>
-          <w:b/>
-          <w:sz w:val="28"/>
-          <w:szCs w:val="28"/>
-        </w:rPr>
-        <w:t>2.1.2  RESET BUTTON:</w:t>
-      </w:r>
-    </w:p>
-    <w:p>
-      <w:pPr>
-        <w:pStyle w:val="Normal"/>
-        <w:ind w:left="0" w:hanging="0"/>
-        <w:jc w:val="left"/>
-        <w:rPr>
-          <w:rFonts w:ascii="Proxima Nova" w:hAnsi="Proxima Nova" w:eastAsia="Proxima Nova" w:cs="Proxima Nova"/>
-          <w:b/>
-          <w:b/>
-          <w:sz w:val="28"/>
-          <w:szCs w:val="28"/>
-        </w:rPr>
-      </w:pPr>
-      <w:r>
-        <w:rPr>
-          <w:rFonts w:eastAsia="Proxima Nova" w:cs="Proxima Nova" w:ascii="Proxima Nova" w:hAnsi="Proxima Nova"/>
-          <w:b/>
-          <w:sz w:val="28"/>
-          <w:szCs w:val="28"/>
-        </w:rPr>
-      </w:r>
-    </w:p>
-    <w:p>
-      <w:pPr>
-        <w:pStyle w:val="Normal"/>
-        <w:ind w:left="0" w:hanging="0"/>
-        <w:jc w:val="left"/>
-        <w:rPr>
-          <w:rFonts w:ascii="Proxima Nova" w:hAnsi="Proxima Nova" w:eastAsia="Proxima Nova" w:cs="Proxima Nova"/>
-          <w:sz w:val="28"/>
-          <w:szCs w:val="28"/>
-        </w:rPr>
-      </w:pPr>
-      <w:r>
-        <w:rPr>
-          <w:rFonts w:eastAsia="Proxima Nova" w:cs="Proxima Nova" w:ascii="Proxima Nova" w:hAnsi="Proxima Nova"/>
-          <w:sz w:val="28"/>
-          <w:szCs w:val="28"/>
-        </w:rPr>
-        <w:t>FUNCTIONALITY: Refreshes the webpage index.html</w:t>
-      </w:r>
-    </w:p>
-    <w:p>
-      <w:pPr>
-        <w:pStyle w:val="Normal"/>
-        <w:ind w:left="0" w:hanging="0"/>
-        <w:jc w:val="left"/>
-        <w:rPr>
-          <w:rFonts w:ascii="Proxima Nova" w:hAnsi="Proxima Nova" w:eastAsia="Proxima Nova" w:cs="Proxima Nova"/>
-          <w:sz w:val="28"/>
-          <w:szCs w:val="28"/>
-        </w:rPr>
-      </w:pPr>
-      <w:r>
-        <w:rPr>
-          <w:rFonts w:eastAsia="Proxima Nova" w:cs="Proxima Nova" w:ascii="Proxima Nova" w:hAnsi="Proxima Nova"/>
-          <w:sz w:val="28"/>
-          <w:szCs w:val="28"/>
-        </w:rPr>
-      </w:r>
-    </w:p>
-    <w:p>
-      <w:pPr>
-        <w:pStyle w:val="Normal"/>
-        <w:ind w:left="0" w:hanging="0"/>
-        <w:jc w:val="left"/>
-        <w:rPr>
-          <w:rFonts w:ascii="Proxima Nova" w:hAnsi="Proxima Nova" w:eastAsia="Proxima Nova" w:cs="Proxima Nova"/>
-          <w:sz w:val="28"/>
-          <w:szCs w:val="28"/>
-        </w:rPr>
-      </w:pPr>
-      <w:r>
-        <w:rPr>
-          <w:rFonts w:eastAsia="Proxima Nova" w:cs="Proxima Nova" w:ascii="Proxima Nova" w:hAnsi="Proxima Nova"/>
-          <w:sz w:val="28"/>
-          <w:szCs w:val="28"/>
-        </w:rPr>
-        <w:t xml:space="preserve">IMPLEMENTATION: The “RESET” button has been given ID “reset” in the index.html file. A variable “resetButton” has been declared in the script.js file to which this ID has been assigned by using DOM. location.reload() function executes on click of this button. </w:t>
-      </w:r>
-    </w:p>
-    <w:p>
-      <w:pPr>
-        <w:pStyle w:val="Normal"/>
-        <w:ind w:left="0" w:hanging="0"/>
-        <w:jc w:val="left"/>
-        <w:rPr>
-          <w:rFonts w:ascii="Proxima Nova" w:hAnsi="Proxima Nova" w:eastAsia="Proxima Nova" w:cs="Proxima Nova"/>
-          <w:b/>
-          <w:b/>
-          <w:sz w:val="28"/>
-          <w:szCs w:val="28"/>
-        </w:rPr>
-      </w:pPr>
-      <w:r>
-        <w:rPr>
-          <w:rFonts w:eastAsia="Proxima Nova" w:cs="Proxima Nova" w:ascii="Proxima Nova" w:hAnsi="Proxima Nova"/>
-          <w:b/>
-          <w:sz w:val="28"/>
-          <w:szCs w:val="28"/>
-        </w:rPr>
-      </w:r>
-    </w:p>
-    <w:p>
-      <w:pPr>
-        <w:pStyle w:val="Normal"/>
-        <w:ind w:left="0" w:hanging="0"/>
-        <w:jc w:val="left"/>
-        <w:rPr>
-          <w:rFonts w:ascii="Proxima Nova" w:hAnsi="Proxima Nova" w:eastAsia="Proxima Nova" w:cs="Proxima Nova"/>
-          <w:b/>
-          <w:b/>
-          <w:sz w:val="28"/>
-          <w:szCs w:val="28"/>
-        </w:rPr>
-      </w:pPr>
-      <w:r>
-        <w:rPr>
-          <w:rFonts w:eastAsia="Proxima Nova" w:cs="Proxima Nova" w:ascii="Proxima Nova" w:hAnsi="Proxima Nova"/>
-          <w:b/>
-          <w:sz w:val="28"/>
-          <w:szCs w:val="28"/>
-        </w:rPr>
-        <w:t>2.1.3 “CALCULATIONS” BUTTON:</w:t>
-      </w:r>
-    </w:p>
-    <w:p>
-      <w:pPr>
-        <w:pStyle w:val="Normal"/>
-        <w:ind w:left="0" w:hanging="0"/>
-        <w:jc w:val="left"/>
-        <w:rPr>
-          <w:rFonts w:ascii="Proxima Nova" w:hAnsi="Proxima Nova" w:eastAsia="Proxima Nova" w:cs="Proxima Nova"/>
-          <w:b/>
-          <w:b/>
-          <w:sz w:val="28"/>
-          <w:szCs w:val="28"/>
-        </w:rPr>
-      </w:pPr>
-      <w:r>
-        <w:rPr>
-          <w:rFonts w:eastAsia="Proxima Nova" w:cs="Proxima Nova" w:ascii="Proxima Nova" w:hAnsi="Proxima Nova"/>
-          <w:b/>
-          <w:sz w:val="28"/>
-          <w:szCs w:val="28"/>
-        </w:rPr>
-      </w:r>
-    </w:p>
-    <w:p>
-      <w:pPr>
-        <w:pStyle w:val="Normal"/>
-        <w:ind w:left="0" w:hanging="0"/>
-        <w:jc w:val="left"/>
-        <w:rPr>
-          <w:rFonts w:ascii="Proxima Nova" w:hAnsi="Proxima Nova" w:eastAsia="Proxima Nova" w:cs="Proxima Nova"/>
-          <w:sz w:val="28"/>
-          <w:szCs w:val="28"/>
-        </w:rPr>
-      </w:pPr>
-      <w:r>
-        <w:rPr>
-          <w:rFonts w:eastAsia="Proxima Nova" w:cs="Proxima Nova" w:ascii="Proxima Nova" w:hAnsi="Proxima Nova"/>
-          <w:sz w:val="28"/>
-          <w:szCs w:val="28"/>
-        </w:rPr>
-        <w:t>FUNCTIONALITY: Hyperlink to the Calculations section of the webpage.</w:t>
-      </w:r>
-    </w:p>
-    <w:p>
-      <w:pPr>
-        <w:pStyle w:val="Normal"/>
-        <w:ind w:left="0" w:hanging="0"/>
-        <w:jc w:val="left"/>
-        <w:rPr>
-          <w:rFonts w:ascii="Proxima Nova" w:hAnsi="Proxima Nova" w:eastAsia="Proxima Nova" w:cs="Proxima Nova"/>
-          <w:sz w:val="28"/>
-          <w:szCs w:val="28"/>
-        </w:rPr>
-      </w:pPr>
-      <w:r>
-        <w:rPr>
-          <w:rFonts w:eastAsia="Proxima Nova" w:cs="Proxima Nova" w:ascii="Proxima Nova" w:hAnsi="Proxima Nova"/>
-          <w:sz w:val="28"/>
-          <w:szCs w:val="28"/>
-        </w:rPr>
-      </w:r>
-    </w:p>
-    <w:p>
-      <w:pPr>
-        <w:pStyle w:val="Normal"/>
-        <w:ind w:left="0" w:hanging="0"/>
-        <w:jc w:val="left"/>
+        <w:jc w:val="left"/>
+        <w:rPr>
+          <w:rFonts w:ascii="Proxima Nova" w:hAnsi="Proxima Nova" w:eastAsia="Proxima Nova" w:cs="Proxima Nova"/>
+          <w:b/>
+          <w:b/>
+          <w:sz w:val="36"/>
+          <w:szCs w:val="36"/>
+        </w:rPr>
+      </w:pPr>
+      <w:r>
         <w:rPr/>
-      </w:pPr>
-      <w:r>
-        <w:rPr>
-          <w:rFonts w:eastAsia="Proxima Nova" w:cs="Proxima Nova" w:ascii="Proxima Nova" w:hAnsi="Proxima Nova"/>
-          <w:sz w:val="28"/>
-          <w:szCs w:val="28"/>
-        </w:rPr>
-        <w:t>IMPLEMENTATION:  The “CALCULATIONS” button has been given ID “calc-button” in the index.html file. A variable “calcButton” has been declared in the script.js file to which this ID has been assigned by using DOM. On click of this button, page scrolls into the section of ID “myForm” by using DOM and scrollIntoView().</w:t>
-      </w:r>
-    </w:p>
-    <w:p>
-      <w:pPr>
-        <w:pStyle w:val="Normal"/>
-        <w:ind w:left="0" w:hanging="0"/>
-        <w:jc w:val="left"/>
-        <w:rPr>
-          <w:rFonts w:ascii="Proxima Nova" w:hAnsi="Proxima Nova" w:eastAsia="Proxima Nova" w:cs="Proxima Nova"/>
-          <w:sz w:val="28"/>
-          <w:szCs w:val="28"/>
-        </w:rPr>
-      </w:pPr>
-      <w:r>
-        <w:rPr>
-          <w:rFonts w:eastAsia="Proxima Nova" w:cs="Proxima Nova" w:ascii="Proxima Nova" w:hAnsi="Proxima Nova"/>
-          <w:sz w:val="28"/>
-          <w:szCs w:val="28"/>
-        </w:rPr>
-      </w:r>
-    </w:p>
-    <w:p>
-      <w:pPr>
-        <w:pStyle w:val="Normal"/>
-        <w:ind w:left="0" w:hanging="0"/>
-        <w:jc w:val="left"/>
-        <w:rPr>
-          <w:rFonts w:ascii="Proxima Nova" w:hAnsi="Proxima Nova" w:eastAsia="Proxima Nova" w:cs="Proxima Nova"/>
-          <w:sz w:val="28"/>
-          <w:szCs w:val="28"/>
-        </w:rPr>
-      </w:pPr>
-      <w:r>
-        <w:rPr>
-          <w:rFonts w:eastAsia="Proxima Nova" w:cs="Proxima Nova" w:ascii="Proxima Nova" w:hAnsi="Proxima Nova"/>
-          <w:b/>
-          <w:sz w:val="28"/>
-          <w:szCs w:val="28"/>
-        </w:rPr>
-        <w:t>2.1.4 “CALCULATE!” BUTTON</w:t>
-      </w:r>
-      <w:r>
-        <w:rPr>
-          <w:rFonts w:eastAsia="Proxima Nova" w:cs="Proxima Nova" w:ascii="Proxima Nova" w:hAnsi="Proxima Nova"/>
-          <w:sz w:val="28"/>
-          <w:szCs w:val="28"/>
-        </w:rPr>
-        <w:t xml:space="preserve">: </w:t>
-      </w:r>
-    </w:p>
-    <w:p>
-      <w:pPr>
-        <w:pStyle w:val="Normal"/>
-        <w:ind w:left="0" w:hanging="0"/>
-        <w:jc w:val="left"/>
-        <w:rPr>
-          <w:rFonts w:ascii="Proxima Nova" w:hAnsi="Proxima Nova" w:eastAsia="Proxima Nova" w:cs="Proxima Nova"/>
-          <w:sz w:val="28"/>
-          <w:szCs w:val="28"/>
-        </w:rPr>
-      </w:pPr>
-      <w:r>
-        <w:rPr>
-          <w:rFonts w:eastAsia="Proxima Nova" w:cs="Proxima Nova" w:ascii="Proxima Nova" w:hAnsi="Proxima Nova"/>
-          <w:sz w:val="28"/>
-          <w:szCs w:val="28"/>
-        </w:rPr>
-      </w:r>
-    </w:p>
-    <w:p>
-      <w:pPr>
-        <w:pStyle w:val="Normal"/>
-        <w:ind w:left="0" w:hanging="0"/>
-        <w:jc w:val="left"/>
+      </w:r>
+    </w:p>
+    <w:p>
+      <w:pPr>
+        <w:pStyle w:val="Normal"/>
+        <w:jc w:val="left"/>
+        <w:rPr>
+          <w:rFonts w:ascii="Proxima Nova" w:hAnsi="Proxima Nova" w:eastAsia="Proxima Nova" w:cs="Proxima Nova"/>
+          <w:b/>
+          <w:b/>
+          <w:sz w:val="36"/>
+          <w:szCs w:val="36"/>
+        </w:rPr>
+      </w:pPr>
+      <w:r>
         <w:rPr/>
-      </w:pPr>
-      <w:r>
-        <w:rPr>
-          <w:rFonts w:eastAsia="Proxima Nova" w:cs="Proxima Nova" w:ascii="Proxima Nova" w:hAnsi="Proxima Nova"/>
-          <w:sz w:val="28"/>
-          <w:szCs w:val="28"/>
-        </w:rPr>
-        <w:t>FUNCTIONALITY: Performs calculations related to the experiment. Answer being displayed in a JavaScript alert box.</w:t>
-      </w:r>
-    </w:p>
-    <w:p>
-      <w:pPr>
-        <w:pStyle w:val="Normal"/>
-        <w:ind w:left="0" w:hanging="0"/>
-        <w:jc w:val="left"/>
-        <w:rPr>
-          <w:rFonts w:ascii="Proxima Nova" w:hAnsi="Proxima Nova" w:eastAsia="Proxima Nova" w:cs="Proxima Nova"/>
-          <w:sz w:val="28"/>
-          <w:szCs w:val="28"/>
-        </w:rPr>
-      </w:pPr>
-      <w:r>
-        <w:rPr>
-          <w:rFonts w:eastAsia="Proxima Nova" w:cs="Proxima Nova" w:ascii="Proxima Nova" w:hAnsi="Proxima Nova"/>
-          <w:sz w:val="28"/>
-          <w:szCs w:val="28"/>
-        </w:rPr>
-      </w:r>
-    </w:p>
-    <w:p>
-      <w:pPr>
-        <w:pStyle w:val="Normal"/>
-        <w:ind w:left="0" w:hanging="0"/>
-        <w:jc w:val="left"/>
+      </w:r>
+    </w:p>
+    <w:p>
+      <w:pPr>
+        <w:pStyle w:val="Normal"/>
+        <w:jc w:val="left"/>
+        <w:rPr>
+          <w:rFonts w:ascii="Proxima Nova" w:hAnsi="Proxima Nova" w:eastAsia="Proxima Nova" w:cs="Proxima Nova"/>
+          <w:b/>
+          <w:b/>
+          <w:sz w:val="36"/>
+          <w:szCs w:val="36"/>
+        </w:rPr>
+      </w:pPr>
+      <w:r>
         <w:rPr/>
-      </w:pPr>
-      <w:r>
-        <w:rPr>
-          <w:rFonts w:eastAsia="Proxima Nova" w:cs="Proxima Nova" w:ascii="Proxima Nova" w:hAnsi="Proxima Nova"/>
-          <w:sz w:val="28"/>
-          <w:szCs w:val="28"/>
-        </w:rPr>
-        <w:t xml:space="preserve">IMPLEMENTATION: The “CALCULATE!” button has been given ID “result” in the index.html file. A variable “resultButton” has been declared in the script.js file to which this ID has been assigned using DOM. On click of this button, function calculate() executes in which answer displays in an alert box. </w:t>
-      </w:r>
-    </w:p>
-    <w:p>
-      <w:pPr>
-        <w:pStyle w:val="Normal"/>
-        <w:ind w:left="0" w:hanging="0"/>
-        <w:jc w:val="left"/>
-        <w:rPr>
-          <w:rFonts w:ascii="Proxima Nova" w:hAnsi="Proxima Nova" w:eastAsia="Proxima Nova" w:cs="Proxima Nova"/>
-          <w:sz w:val="28"/>
-          <w:szCs w:val="28"/>
-        </w:rPr>
-      </w:pPr>
-      <w:r>
-        <w:rPr>
-          <w:rFonts w:eastAsia="Proxima Nova" w:cs="Proxima Nova" w:ascii="Proxima Nova" w:hAnsi="Proxima Nova"/>
-          <w:sz w:val="28"/>
-          <w:szCs w:val="28"/>
-        </w:rPr>
-      </w:r>
-    </w:p>
-    <w:p>
-      <w:pPr>
-        <w:pStyle w:val="Normal"/>
-        <w:ind w:left="0" w:hanging="0"/>
-        <w:jc w:val="left"/>
-        <w:rPr>
-          <w:rFonts w:ascii="Proxima Nova" w:hAnsi="Proxima Nova" w:eastAsia="Proxima Nova" w:cs="Proxima Nova"/>
-          <w:b/>
-          <w:b/>
-          <w:sz w:val="28"/>
-          <w:szCs w:val="28"/>
-        </w:rPr>
-      </w:pPr>
-      <w:r>
-        <w:rPr>
-          <w:rFonts w:eastAsia="Proxima Nova" w:cs="Proxima Nova" w:ascii="Proxima Nova" w:hAnsi="Proxima Nova"/>
-          <w:b/>
-          <w:sz w:val="28"/>
-          <w:szCs w:val="28"/>
-        </w:rPr>
-      </w:r>
-    </w:p>
-    <w:p>
-      <w:pPr>
-        <w:pStyle w:val="Normal"/>
-        <w:ind w:left="0" w:hanging="0"/>
-        <w:jc w:val="left"/>
-        <w:rPr>
-          <w:rFonts w:ascii="Proxima Nova" w:hAnsi="Proxima Nova" w:eastAsia="Proxima Nova" w:cs="Proxima Nova"/>
-          <w:b/>
-          <w:b/>
-          <w:sz w:val="28"/>
-          <w:szCs w:val="28"/>
-        </w:rPr>
-      </w:pPr>
-      <w:r>
-        <w:rPr>
-          <w:rFonts w:eastAsia="Proxima Nova" w:cs="Proxima Nova" w:ascii="Proxima Nova" w:hAnsi="Proxima Nova"/>
-          <w:b/>
-          <w:sz w:val="28"/>
-          <w:szCs w:val="28"/>
-        </w:rPr>
-        <w:t>2.1.5 “CLEAR” BUTTON:</w:t>
-      </w:r>
-    </w:p>
-    <w:p>
-      <w:pPr>
-        <w:pStyle w:val="Normal"/>
-        <w:ind w:left="0" w:hanging="0"/>
-        <w:jc w:val="left"/>
-        <w:rPr>
-          <w:rFonts w:ascii="Proxima Nova" w:hAnsi="Proxima Nova" w:eastAsia="Proxima Nova" w:cs="Proxima Nova"/>
-          <w:b/>
-          <w:b/>
-          <w:sz w:val="28"/>
-          <w:szCs w:val="28"/>
-        </w:rPr>
-      </w:pPr>
-      <w:r>
-        <w:rPr>
-          <w:rFonts w:eastAsia="Proxima Nova" w:cs="Proxima Nova" w:ascii="Proxima Nova" w:hAnsi="Proxima Nova"/>
-          <w:b/>
-          <w:sz w:val="28"/>
-          <w:szCs w:val="28"/>
-        </w:rPr>
-      </w:r>
-    </w:p>
-    <w:p>
-      <w:pPr>
-        <w:pStyle w:val="Normal"/>
-        <w:ind w:left="0" w:hanging="0"/>
-        <w:jc w:val="left"/>
+      </w:r>
+    </w:p>
+    <w:p>
+      <w:pPr>
+        <w:pStyle w:val="Normal"/>
+        <w:jc w:val="left"/>
+        <w:rPr>
+          <w:rFonts w:ascii="Proxima Nova" w:hAnsi="Proxima Nova" w:eastAsia="Proxima Nova" w:cs="Proxima Nova"/>
+          <w:b/>
+          <w:b/>
+          <w:sz w:val="36"/>
+          <w:szCs w:val="36"/>
+        </w:rPr>
+      </w:pPr>
+      <w:r>
         <w:rPr/>
-      </w:pPr>
-      <w:r>
-        <w:rPr>
-          <w:rFonts w:eastAsia="Proxima Nova" w:cs="Proxima Nova" w:ascii="Proxima Nova" w:hAnsi="Proxima Nova"/>
-          <w:sz w:val="28"/>
-          <w:szCs w:val="28"/>
-        </w:rPr>
-        <w:t>FUNCTIONALITY: Clears the values of the form.</w:t>
-      </w:r>
-    </w:p>
-    <w:p>
-      <w:pPr>
-        <w:pStyle w:val="Normal"/>
-        <w:ind w:left="0" w:hanging="0"/>
-        <w:jc w:val="left"/>
-        <w:rPr>
-          <w:rFonts w:ascii="Proxima Nova" w:hAnsi="Proxima Nova" w:eastAsia="Proxima Nova" w:cs="Proxima Nova"/>
-          <w:sz w:val="28"/>
-          <w:szCs w:val="28"/>
-        </w:rPr>
-      </w:pPr>
-      <w:r>
-        <w:rPr>
-          <w:rFonts w:eastAsia="Proxima Nova" w:cs="Proxima Nova" w:ascii="Proxima Nova" w:hAnsi="Proxima Nova"/>
-          <w:sz w:val="28"/>
-          <w:szCs w:val="28"/>
-        </w:rPr>
-      </w:r>
-    </w:p>
-    <w:p>
-      <w:pPr>
-        <w:pStyle w:val="Normal"/>
-        <w:ind w:left="0" w:hanging="0"/>
-        <w:jc w:val="left"/>
+      </w:r>
+    </w:p>
+    <w:p>
+      <w:pPr>
+        <w:pStyle w:val="Normal"/>
+        <w:jc w:val="left"/>
+        <w:rPr>
+          <w:rFonts w:ascii="Proxima Nova" w:hAnsi="Proxima Nova" w:eastAsia="Proxima Nova" w:cs="Proxima Nova"/>
+          <w:b/>
+          <w:b/>
+          <w:sz w:val="36"/>
+          <w:szCs w:val="36"/>
+        </w:rPr>
+      </w:pPr>
+      <w:r>
         <w:rPr/>
-      </w:pPr>
-      <w:r>
-        <w:rPr>
-          <w:rFonts w:eastAsia="Proxima Nova" w:cs="Proxima Nova" w:ascii="Proxima Nova" w:hAnsi="Proxima Nova"/>
-          <w:sz w:val="28"/>
-          <w:szCs w:val="28"/>
-        </w:rPr>
-        <w:t>IMPLEMENTATION: The “CLEAR” button has been given ID “clear-btn” and its button type has been set to “reset” in the index.html file.</w:t>
-      </w:r>
-    </w:p>
-    <w:p>
-      <w:pPr>
-        <w:pStyle w:val="Normal"/>
-        <w:ind w:left="0" w:hanging="0"/>
-        <w:jc w:val="left"/>
-        <w:rPr>
-          <w:rFonts w:ascii="Proxima Nova" w:hAnsi="Proxima Nova" w:eastAsia="Proxima Nova" w:cs="Proxima Nova"/>
-          <w:sz w:val="28"/>
-          <w:szCs w:val="28"/>
-        </w:rPr>
-      </w:pPr>
-      <w:r>
-        <w:rPr>
-          <w:rFonts w:eastAsia="Proxima Nova" w:cs="Proxima Nova" w:ascii="Proxima Nova" w:hAnsi="Proxima Nova"/>
-          <w:sz w:val="28"/>
-          <w:szCs w:val="28"/>
-        </w:rPr>
-        <w:t xml:space="preserve"> </w:t>
+      </w:r>
+    </w:p>
+    <w:p>
+      <w:pPr>
+        <w:pStyle w:val="Normal"/>
+        <w:jc w:val="left"/>
+        <w:rPr>
+          <w:rFonts w:ascii="Proxima Nova" w:hAnsi="Proxima Nova" w:eastAsia="Proxima Nova" w:cs="Proxima Nova"/>
+          <w:b/>
+          <w:b/>
+          <w:sz w:val="36"/>
+          <w:szCs w:val="36"/>
+        </w:rPr>
+      </w:pPr>
+      <w:r>
+        <w:rPr/>
+      </w:r>
+    </w:p>
+    <w:p>
+      <w:pPr>
+        <w:pStyle w:val="Normal"/>
+        <w:jc w:val="left"/>
+        <w:rPr>
+          <w:rFonts w:ascii="Proxima Nova" w:hAnsi="Proxima Nova" w:eastAsia="Proxima Nova" w:cs="Proxima Nova"/>
+          <w:b/>
+          <w:b/>
+          <w:sz w:val="36"/>
+          <w:szCs w:val="36"/>
+        </w:rPr>
+      </w:pPr>
+      <w:r>
+        <w:rPr/>
+      </w:r>
+    </w:p>
+    <w:p>
+      <w:pPr>
+        <w:pStyle w:val="Normal"/>
+        <w:jc w:val="left"/>
+        <w:rPr>
+          <w:rFonts w:ascii="Proxima Nova" w:hAnsi="Proxima Nova" w:eastAsia="Proxima Nova" w:cs="Proxima Nova"/>
+          <w:b/>
+          <w:b/>
+          <w:sz w:val="36"/>
+          <w:szCs w:val="36"/>
+        </w:rPr>
+      </w:pPr>
+      <w:r>
+        <w:rPr/>
+      </w:r>
+    </w:p>
+    <w:p>
+      <w:pPr>
+        <w:pStyle w:val="Normal"/>
+        <w:jc w:val="left"/>
+        <w:rPr>
+          <w:rFonts w:ascii="Proxima Nova" w:hAnsi="Proxima Nova" w:eastAsia="Proxima Nova" w:cs="Proxima Nova"/>
+          <w:b/>
+          <w:b/>
+          <w:sz w:val="36"/>
+          <w:szCs w:val="36"/>
+        </w:rPr>
+      </w:pPr>
+      <w:r>
+        <w:rPr/>
+      </w:r>
+    </w:p>
+    <w:p>
+      <w:pPr>
+        <w:pStyle w:val="Normal"/>
+        <w:jc w:val="left"/>
+        <w:rPr>
+          <w:rFonts w:ascii="Proxima Nova" w:hAnsi="Proxima Nova" w:eastAsia="Proxima Nova" w:cs="Proxima Nova"/>
+          <w:b/>
+          <w:b/>
+          <w:sz w:val="36"/>
+          <w:szCs w:val="36"/>
+        </w:rPr>
+      </w:pPr>
+      <w:r>
+        <w:rPr/>
+      </w:r>
+    </w:p>
+    <w:p>
+      <w:pPr>
+        <w:pStyle w:val="Normal"/>
+        <w:jc w:val="left"/>
+        <w:rPr>
+          <w:rFonts w:ascii="Proxima Nova" w:hAnsi="Proxima Nova" w:eastAsia="Proxima Nova" w:cs="Proxima Nova"/>
+          <w:b/>
+          <w:b/>
+          <w:sz w:val="36"/>
+          <w:szCs w:val="36"/>
+        </w:rPr>
+      </w:pPr>
+      <w:r>
+        <w:rPr/>
       </w:r>
     </w:p>
     <w:p>
@@ -1818,43 +1610,7 @@
           <w:sz w:val="28"/>
           <w:szCs w:val="28"/>
         </w:rPr>
-        <w:t xml:space="preserve">The simulation mainly SVG.js library to draw the outlines </w:t>
-      </w:r>
-      <w:r>
-        <w:rPr>
-          <w:rFonts w:eastAsia="Proxima Nova" w:cs="Proxima Nova" w:ascii="Proxima Nova" w:hAnsi="Proxima Nova"/>
-          <w:i/>
-          <w:sz w:val="28"/>
-          <w:szCs w:val="28"/>
-        </w:rPr>
-        <w:t>of the setup</w:t>
-      </w:r>
-      <w:r>
-        <w:rPr>
-          <w:rFonts w:eastAsia="Proxima Nova" w:cs="Proxima Nova" w:ascii="Proxima Nova" w:hAnsi="Proxima Nova"/>
-          <w:i/>
-          <w:sz w:val="28"/>
-          <w:szCs w:val="28"/>
-        </w:rPr>
-        <w:t xml:space="preserve">. Upward water </w:t>
-      </w:r>
-      <w:r>
-        <w:rPr>
-          <w:rFonts w:eastAsia="Proxima Nova" w:cs="Proxima Nova" w:ascii="Proxima Nova" w:hAnsi="Proxima Nova"/>
-          <w:i/>
-          <w:sz w:val="28"/>
-          <w:szCs w:val="28"/>
-        </w:rPr>
-        <w:t>and soil</w:t>
-      </w:r>
-      <w:r>
-        <w:rPr>
-          <w:rFonts w:eastAsia="Proxima Nova" w:cs="Proxima Nova" w:ascii="Proxima Nova" w:hAnsi="Proxima Nova"/>
-          <w:i/>
-          <w:sz w:val="28"/>
-          <w:szCs w:val="28"/>
-        </w:rPr>
-        <w:t xml:space="preserve"> animations have been programmed using jQuery.</w:t>
+        <w:t>The simulation mainly SVG.js library to draw the outlines of the setup. Upward water and soil animations have been programmed using jQuery.</w:t>
       </w:r>
     </w:p>
     <w:p>
@@ -1931,79 +1687,7 @@
           <w:sz w:val="28"/>
           <w:szCs w:val="28"/>
         </w:rPr>
-        <w:t xml:space="preserve">The simulation has been programmed for mainly </w:t>
-      </w:r>
-      <w:r>
-        <w:rPr>
-          <w:rFonts w:eastAsia="Proxima Nova" w:cs="Proxima Nova" w:ascii="Proxima Nova" w:hAnsi="Proxima Nova"/>
-          <w:sz w:val="28"/>
-          <w:szCs w:val="28"/>
-        </w:rPr>
-        <w:t>five</w:t>
-      </w:r>
-      <w:r>
-        <w:rPr>
-          <w:rFonts w:eastAsia="Proxima Nova" w:cs="Proxima Nova" w:ascii="Proxima Nova" w:hAnsi="Proxima Nova"/>
-          <w:sz w:val="28"/>
-          <w:szCs w:val="28"/>
-        </w:rPr>
-        <w:t xml:space="preserve"> &lt;div&gt; elements in the index.html file. The first one has ID “</w:t>
-      </w:r>
-      <w:r>
-        <w:rPr>
-          <w:rFonts w:eastAsia="Proxima Nova" w:cs="Proxima Nova" w:ascii="Proxima Nova" w:hAnsi="Proxima Nova"/>
-          <w:sz w:val="28"/>
-          <w:szCs w:val="28"/>
-        </w:rPr>
-        <w:t>animation</w:t>
-      </w:r>
-      <w:r>
-        <w:rPr>
-          <w:rFonts w:eastAsia="Proxima Nova" w:cs="Proxima Nova" w:ascii="Proxima Nova" w:hAnsi="Proxima Nova"/>
-          <w:sz w:val="28"/>
-          <w:szCs w:val="28"/>
-        </w:rPr>
-        <w:t>” and class “</w:t>
-      </w:r>
-      <w:r>
-        <w:rPr>
-          <w:rFonts w:eastAsia="Proxima Nova" w:cs="Proxima Nova" w:ascii="Proxima Nova" w:hAnsi="Proxima Nova"/>
-          <w:sz w:val="28"/>
-          <w:szCs w:val="28"/>
-        </w:rPr>
-        <w:t>animation</w:t>
-      </w:r>
-      <w:r>
-        <w:rPr>
-          <w:rFonts w:eastAsia="Proxima Nova" w:cs="Proxima Nova" w:ascii="Proxima Nova" w:hAnsi="Proxima Nova"/>
-          <w:sz w:val="28"/>
-          <w:szCs w:val="28"/>
-        </w:rPr>
-        <w:t>”, which contains JavaScript code for drawing the outlines of the experimen</w:t>
-      </w:r>
-      <w:r>
-        <w:rPr>
-          <w:rFonts w:eastAsia="Proxima Nova" w:cs="Proxima Nova" w:ascii="Proxima Nova" w:hAnsi="Proxima Nova"/>
-          <w:sz w:val="28"/>
-          <w:szCs w:val="28"/>
-        </w:rPr>
-        <w:t>t.</w:t>
-      </w:r>
-      <w:r>
-        <w:rPr>
-          <w:rFonts w:eastAsia="Proxima Nova" w:cs="Proxima Nova" w:ascii="Proxima Nova" w:hAnsi="Proxima Nova"/>
-          <w:sz w:val="28"/>
-          <w:szCs w:val="28"/>
-        </w:rPr>
-        <w:t xml:space="preserve"> </w:t>
-      </w:r>
-      <w:r>
-        <w:rPr>
-          <w:rFonts w:eastAsia="Proxima Nova" w:cs="Proxima Nova" w:ascii="Proxima Nova" w:hAnsi="Proxima Nova"/>
-          <w:sz w:val="28"/>
-          <w:szCs w:val="28"/>
-        </w:rPr>
-        <w:t>The other &lt;div&gt; elements are with ID and class namely “beaker2”, “beaker3soil”, “beaker3water”, “beaker4” which have been used for the upward water and soil animations in respective beakers.</w:t>
+        <w:t>There are two .html files, one for variable head part and the other for constant head part. SVG animation is done in the &lt;div&gt; element with id “animation”. Some animations are also done by applying jQuery animate function to the concerned &lt;div&gt; element.</w:t>
       </w:r>
     </w:p>
     <w:p>
@@ -2122,29 +1806,66 @@
           <w:sz w:val="28"/>
           <w:szCs w:val="28"/>
         </w:rPr>
-        <w:t>500</w:t>
-      </w:r>
-      <w:r>
-        <w:rPr>
-          <w:rFonts w:eastAsia="Proxima Nova" w:cs="Proxima Nova" w:ascii="Proxima Nova" w:hAnsi="Proxima Nova"/>
-          <w:sz w:val="28"/>
-          <w:szCs w:val="28"/>
-        </w:rPr>
-        <w:t xml:space="preserve"> px. </w:t>
-      </w:r>
-    </w:p>
-    <w:p>
-      <w:pPr>
-        <w:pStyle w:val="Normal"/>
-        <w:jc w:val="left"/>
-        <w:rPr>
-          <w:rFonts w:ascii="Proxima Nova" w:hAnsi="Proxima Nova" w:eastAsia="Proxima Nova" w:cs="Proxima Nova"/>
-          <w:sz w:val="28"/>
-          <w:szCs w:val="28"/>
-        </w:rPr>
-      </w:pPr>
-      <w:r>
+        <w:t>7</w:t>
+      </w:r>
+      <w:r>
+        <w:rPr>
+          <w:rFonts w:eastAsia="Proxima Nova" w:cs="Proxima Nova" w:ascii="Proxima Nova" w:hAnsi="Proxima Nova"/>
+          <w:sz w:val="28"/>
+          <w:szCs w:val="28"/>
+        </w:rPr>
+        <w:t xml:space="preserve">00 px. </w:t>
+      </w:r>
+    </w:p>
+    <w:p>
+      <w:pPr>
+        <w:pStyle w:val="Normal"/>
+        <w:jc w:val="left"/>
+        <w:rPr>
+          <w:rFonts w:ascii="Proxima Nova" w:hAnsi="Proxima Nova" w:eastAsia="Proxima Nova" w:cs="Proxima Nova"/>
+          <w:sz w:val="28"/>
+          <w:szCs w:val="28"/>
+        </w:rPr>
+      </w:pPr>
+      <w:r>
+        <w:rPr>
+          <w:rFonts w:eastAsia="Proxima Nova" w:cs="Proxima Nova" w:ascii="Proxima Nova" w:hAnsi="Proxima Nova"/>
+          <w:sz w:val="28"/>
+          <w:szCs w:val="28"/>
+        </w:rPr>
+      </w:r>
+    </w:p>
+    <w:p>
+      <w:pPr>
+        <w:pStyle w:val="Normal"/>
+        <w:jc w:val="left"/>
         <w:rPr/>
+      </w:pPr>
+      <w:r>
+        <w:rPr>
+          <w:rFonts w:eastAsia="Proxima Nova" w:cs="Proxima Nova" w:ascii="Proxima Nova" w:hAnsi="Proxima Nova"/>
+          <w:sz w:val="28"/>
+          <w:szCs w:val="28"/>
+        </w:rPr>
+        <w:t xml:space="preserve">If media of max-width 1100px matches then the code inside the “if” statement sends an alert to the user about the viewing of experiment. The functionality of the “START” button now has been changed, which sends an alert to make the browser window size full to view the experiement. </w:t>
+      </w:r>
+    </w:p>
+    <w:p>
+      <w:pPr>
+        <w:pStyle w:val="Normal"/>
+        <w:jc w:val="left"/>
+        <w:rPr>
+          <w:rFonts w:ascii="Proxima Nova" w:hAnsi="Proxima Nova" w:eastAsia="Proxima Nova" w:cs="Proxima Nova"/>
+          <w:sz w:val="28"/>
+          <w:szCs w:val="28"/>
+        </w:rPr>
+      </w:pPr>
+      <w:r>
+        <w:rPr>
+          <w:rFonts w:eastAsia="Proxima Nova" w:cs="Proxima Nova" w:ascii="Proxima Nova" w:hAnsi="Proxima Nova"/>
+          <w:sz w:val="28"/>
+          <w:szCs w:val="28"/>
+        </w:rPr>
       </w:r>
     </w:p>
     <w:p>
@@ -2156,32 +1877,20 @@
       <w:r>
         <w:rPr>
           <w:rFonts w:eastAsia="Proxima Nova" w:cs="Proxima Nova" w:ascii="Proxima Nova" w:hAnsi="Proxima Nova"/>
-          <w:sz w:val="28"/>
-          <w:szCs w:val="28"/>
-        </w:rPr>
-        <w:t xml:space="preserve">If media of max-width 1100px matches then the code inside the “if” statement sends an alert to the user about the viewing of experiment. The functionality of the “START” button now has been changed, which sends an alert to make the browser window size full to view the experiement. </w:t>
-      </w:r>
-      <w:r>
-        <w:rPr>
-          <w:rFonts w:eastAsia="Proxima Nova" w:cs="Proxima Nova" w:ascii="Proxima Nova" w:hAnsi="Proxima Nova"/>
-          <w:sz w:val="28"/>
-          <w:szCs w:val="28"/>
-        </w:rPr>
-        <w:t xml:space="preserve">The height of the &lt;div&gt; element with ID “animation” has been reduced from 450px to 10px. </w:t>
-      </w:r>
-    </w:p>
-    <w:p>
-      <w:pPr>
-        <w:pStyle w:val="Normal"/>
-        <w:jc w:val="left"/>
-        <w:rPr>
-          <w:rFonts w:ascii="Proxima Nova" w:hAnsi="Proxima Nova" w:eastAsia="Proxima Nova" w:cs="Proxima Nova"/>
-          <w:sz w:val="28"/>
-          <w:szCs w:val="28"/>
-        </w:rPr>
-      </w:pPr>
-      <w:r>
-        <w:rPr/>
+          <w:i/>
+          <w:sz w:val="28"/>
+          <w:szCs w:val="28"/>
+        </w:rPr>
+        <w:t>e</w:t>
+      </w:r>
+      <w:r>
+        <w:rPr>
+          <w:rFonts w:eastAsia="Proxima Nova" w:cs="Proxima Nova" w:ascii="Proxima Nova" w:hAnsi="Proxima Nova"/>
+          <w:i/>
+          <w:sz w:val="28"/>
+          <w:szCs w:val="28"/>
+        </w:rPr>
+        <w:t>xperimentSetup():</w:t>
       </w:r>
     </w:p>
     <w:p>
@@ -2197,565 +1906,41 @@
         </w:rPr>
       </w:pPr>
       <w:r>
+        <w:rPr/>
+      </w:r>
+    </w:p>
+    <w:p>
+      <w:pPr>
+        <w:pStyle w:val="Normal"/>
+        <w:jc w:val="left"/>
+        <w:rPr/>
+      </w:pPr>
+      <w:r>
         <w:rPr>
           <w:rFonts w:eastAsia="Proxima Nova" w:cs="Proxima Nova" w:ascii="Proxima Nova" w:hAnsi="Proxima Nova"/>
           <w:i/>
           <w:sz w:val="28"/>
           <w:szCs w:val="28"/>
         </w:rPr>
-        <w:t xml:space="preserve">Other </w:t>
-      </w:r>
-      <w:r>
-        <w:rPr>
-          <w:rFonts w:eastAsia="Proxima Nova" w:cs="Proxima Nova" w:ascii="Proxima Nova" w:hAnsi="Proxima Nova"/>
-          <w:i/>
-          <w:sz w:val="28"/>
-          <w:szCs w:val="28"/>
-        </w:rPr>
-        <w:t>Variables in experimentSetup():</w:t>
-      </w:r>
-    </w:p>
-    <w:p>
-      <w:pPr>
-        <w:pStyle w:val="Normal"/>
-        <w:jc w:val="left"/>
-        <w:rPr>
-          <w:rFonts w:ascii="Proxima Nova" w:hAnsi="Proxima Nova" w:eastAsia="Proxima Nova" w:cs="Proxima Nova"/>
-          <w:sz w:val="28"/>
-          <w:szCs w:val="28"/>
-        </w:rPr>
-      </w:pPr>
-      <w:r>
-        <w:rPr>
-          <w:rFonts w:eastAsia="Proxima Nova" w:cs="Proxima Nova" w:ascii="Proxima Nova" w:hAnsi="Proxima Nova"/>
-          <w:sz w:val="28"/>
-          <w:szCs w:val="28"/>
-        </w:rPr>
-      </w:r>
-    </w:p>
-    <w:p>
-      <w:pPr>
-        <w:pStyle w:val="Normal"/>
-        <w:numPr>
-          <w:ilvl w:val="0"/>
-          <w:numId w:val="4"/>
-        </w:numPr>
-        <w:ind w:left="720" w:hanging="360"/>
-        <w:jc w:val="left"/>
-        <w:rPr/>
-      </w:pPr>
-      <w:r>
-        <w:rPr>
-          <w:rFonts w:eastAsia="Proxima Nova" w:cs="Proxima Nova" w:ascii="Proxima Nova" w:hAnsi="Proxima Nova"/>
-          <w:sz w:val="28"/>
-          <w:szCs w:val="28"/>
-        </w:rPr>
-        <w:t>ta</w:t>
-      </w:r>
-      <w:r>
-        <w:rPr>
-          <w:rFonts w:eastAsia="Proxima Nova" w:cs="Proxima Nova" w:ascii="Proxima Nova" w:hAnsi="Proxima Nova"/>
-          <w:sz w:val="28"/>
-          <w:szCs w:val="28"/>
-        </w:rPr>
-        <w:t>bleTop1</w:t>
-      </w:r>
-      <w:r>
-        <w:rPr>
-          <w:rFonts w:eastAsia="Proxima Nova" w:cs="Proxima Nova" w:ascii="Proxima Nova" w:hAnsi="Proxima Nova"/>
-          <w:sz w:val="28"/>
-          <w:szCs w:val="28"/>
-        </w:rPr>
-        <w:t xml:space="preserve"> - Denotes the</w:t>
-      </w:r>
-      <w:r>
-        <w:rPr>
-          <w:rFonts w:eastAsia="Proxima Nova" w:cs="Proxima Nova" w:ascii="Proxima Nova" w:hAnsi="Proxima Nova"/>
-          <w:sz w:val="28"/>
-          <w:szCs w:val="28"/>
-        </w:rPr>
-        <w:t xml:space="preserve"> table top for 1</w:t>
-      </w:r>
-      <w:r>
-        <w:rPr>
-          <w:rFonts w:eastAsia="Proxima Nova" w:cs="Proxima Nova" w:ascii="Proxima Nova" w:hAnsi="Proxima Nova"/>
-          <w:sz w:val="28"/>
-          <w:szCs w:val="28"/>
-          <w:vertAlign w:val="superscript"/>
-        </w:rPr>
-        <w:t>st</w:t>
-      </w:r>
-      <w:r>
-        <w:rPr>
-          <w:rFonts w:eastAsia="Proxima Nova" w:cs="Proxima Nova" w:ascii="Proxima Nova" w:hAnsi="Proxima Nova"/>
-          <w:sz w:val="28"/>
-          <w:szCs w:val="28"/>
-        </w:rPr>
-        <w:t xml:space="preserve"> beaker</w:t>
-      </w:r>
-      <w:r>
-        <w:rPr>
-          <w:rFonts w:eastAsia="Proxima Nova" w:cs="Proxima Nova" w:ascii="Proxima Nova" w:hAnsi="Proxima Nova"/>
-          <w:sz w:val="28"/>
-          <w:szCs w:val="28"/>
-        </w:rPr>
-        <w:tab/>
-        <w:tab/>
-        <w:tab/>
-      </w:r>
-    </w:p>
-    <w:p>
-      <w:pPr>
-        <w:pStyle w:val="Normal"/>
-        <w:numPr>
-          <w:ilvl w:val="0"/>
-          <w:numId w:val="4"/>
-        </w:numPr>
-        <w:jc w:val="left"/>
-        <w:rPr/>
-      </w:pPr>
-      <w:r>
-        <w:rPr>
-          <w:rFonts w:eastAsia="Proxima Nova" w:cs="Proxima Nova" w:ascii="Proxima Nova" w:hAnsi="Proxima Nova"/>
-          <w:sz w:val="28"/>
-          <w:szCs w:val="28"/>
-        </w:rPr>
-        <w:t>tableTop2</w:t>
-      </w:r>
-      <w:r>
-        <w:rPr>
-          <w:rFonts w:eastAsia="Proxima Nova" w:cs="Proxima Nova" w:ascii="Proxima Nova" w:hAnsi="Proxima Nova"/>
-          <w:sz w:val="28"/>
-          <w:szCs w:val="28"/>
-        </w:rPr>
-        <w:t xml:space="preserve"> - Denotes the</w:t>
-      </w:r>
-      <w:r>
-        <w:rPr>
-          <w:rFonts w:eastAsia="Proxima Nova" w:cs="Proxima Nova" w:ascii="Proxima Nova" w:hAnsi="Proxima Nova"/>
-          <w:sz w:val="28"/>
-          <w:szCs w:val="28"/>
-        </w:rPr>
-        <w:t xml:space="preserve"> table top for 2</w:t>
-      </w:r>
-      <w:r>
-        <w:rPr>
-          <w:rFonts w:eastAsia="Proxima Nova" w:cs="Proxima Nova" w:ascii="Proxima Nova" w:hAnsi="Proxima Nova"/>
-          <w:sz w:val="28"/>
-          <w:szCs w:val="28"/>
-          <w:vertAlign w:val="superscript"/>
-        </w:rPr>
-        <w:t>nd</w:t>
-      </w:r>
-      <w:r>
-        <w:rPr>
-          <w:rFonts w:eastAsia="Proxima Nova" w:cs="Proxima Nova" w:ascii="Proxima Nova" w:hAnsi="Proxima Nova"/>
-          <w:sz w:val="28"/>
-          <w:szCs w:val="28"/>
-        </w:rPr>
-        <w:t xml:space="preserve"> beaker</w:t>
-      </w:r>
-      <w:r>
-        <w:rPr>
-          <w:rFonts w:eastAsia="Proxima Nova" w:cs="Proxima Nova" w:ascii="Proxima Nova" w:hAnsi="Proxima Nova"/>
-          <w:sz w:val="28"/>
-          <w:szCs w:val="28"/>
-        </w:rPr>
-        <w:tab/>
-      </w:r>
-    </w:p>
-    <w:p>
-      <w:pPr>
-        <w:pStyle w:val="Normal"/>
-        <w:numPr>
-          <w:ilvl w:val="0"/>
-          <w:numId w:val="4"/>
-        </w:numPr>
-        <w:jc w:val="left"/>
-        <w:rPr/>
-      </w:pPr>
-      <w:r>
-        <w:rPr>
-          <w:rFonts w:eastAsia="Proxima Nova" w:cs="Proxima Nova" w:ascii="Proxima Nova" w:hAnsi="Proxima Nova"/>
-          <w:sz w:val="28"/>
-          <w:szCs w:val="28"/>
-        </w:rPr>
-        <w:t>tableTop3</w:t>
-      </w:r>
-      <w:r>
-        <w:rPr>
-          <w:rFonts w:eastAsia="Proxima Nova" w:cs="Proxima Nova" w:ascii="Proxima Nova" w:hAnsi="Proxima Nova"/>
-          <w:sz w:val="28"/>
-          <w:szCs w:val="28"/>
-        </w:rPr>
-        <w:t xml:space="preserve"> - Denotes the</w:t>
-      </w:r>
-      <w:r>
-        <w:rPr>
-          <w:rFonts w:eastAsia="Proxima Nova" w:cs="Proxima Nova" w:ascii="Proxima Nova" w:hAnsi="Proxima Nova"/>
-          <w:sz w:val="28"/>
-          <w:szCs w:val="28"/>
-        </w:rPr>
-        <w:t xml:space="preserve"> table top for 3</w:t>
-      </w:r>
-      <w:r>
-        <w:rPr>
-          <w:rFonts w:eastAsia="Proxima Nova" w:cs="Proxima Nova" w:ascii="Proxima Nova" w:hAnsi="Proxima Nova"/>
-          <w:sz w:val="28"/>
-          <w:szCs w:val="28"/>
-          <w:vertAlign w:val="superscript"/>
-        </w:rPr>
-        <w:t>rd</w:t>
-      </w:r>
-      <w:r>
-        <w:rPr>
-          <w:rFonts w:eastAsia="Proxima Nova" w:cs="Proxima Nova" w:ascii="Proxima Nova" w:hAnsi="Proxima Nova"/>
-          <w:sz w:val="28"/>
-          <w:szCs w:val="28"/>
-        </w:rPr>
-        <w:t xml:space="preserve"> beaker</w:t>
-      </w:r>
-      <w:r>
-        <w:rPr>
-          <w:rFonts w:eastAsia="Proxima Nova" w:cs="Proxima Nova" w:ascii="Proxima Nova" w:hAnsi="Proxima Nova"/>
-          <w:sz w:val="28"/>
-          <w:szCs w:val="28"/>
-        </w:rPr>
-        <w:tab/>
-      </w:r>
-    </w:p>
-    <w:p>
-      <w:pPr>
-        <w:pStyle w:val="Normal"/>
-        <w:numPr>
-          <w:ilvl w:val="0"/>
-          <w:numId w:val="4"/>
-        </w:numPr>
-        <w:jc w:val="left"/>
-        <w:rPr/>
-      </w:pPr>
-      <w:r>
-        <w:rPr>
-          <w:rFonts w:eastAsia="Proxima Nova" w:cs="Proxima Nova" w:ascii="Proxima Nova" w:hAnsi="Proxima Nova"/>
-          <w:sz w:val="28"/>
-          <w:szCs w:val="28"/>
-        </w:rPr>
-        <w:t>t</w:t>
-      </w:r>
-      <w:r>
-        <w:rPr>
-          <w:rFonts w:eastAsia="Proxima Nova" w:cs="Proxima Nova" w:ascii="Proxima Nova" w:hAnsi="Proxima Nova"/>
-          <w:sz w:val="28"/>
-          <w:szCs w:val="28"/>
-        </w:rPr>
-        <w:t>ableTop4</w:t>
-      </w:r>
-      <w:r>
-        <w:rPr>
-          <w:rFonts w:eastAsia="Proxima Nova" w:cs="Proxima Nova" w:ascii="Proxima Nova" w:hAnsi="Proxima Nova"/>
-          <w:sz w:val="28"/>
-          <w:szCs w:val="28"/>
-        </w:rPr>
-        <w:t xml:space="preserve"> -  Denotes the</w:t>
-      </w:r>
-      <w:r>
-        <w:rPr>
-          <w:rFonts w:eastAsia="Proxima Nova" w:cs="Proxima Nova" w:ascii="Proxima Nova" w:hAnsi="Proxima Nova"/>
-          <w:sz w:val="28"/>
-          <w:szCs w:val="28"/>
-        </w:rPr>
-        <w:t xml:space="preserve"> table top for 4</w:t>
-      </w:r>
-      <w:r>
-        <w:rPr>
-          <w:rFonts w:eastAsia="Proxima Nova" w:cs="Proxima Nova" w:ascii="Proxima Nova" w:hAnsi="Proxima Nova"/>
-          <w:sz w:val="28"/>
-          <w:szCs w:val="28"/>
-          <w:vertAlign w:val="superscript"/>
-        </w:rPr>
-        <w:t xml:space="preserve">th </w:t>
-      </w:r>
-      <w:r>
-        <w:rPr>
-          <w:rFonts w:eastAsia="Proxima Nova" w:cs="Proxima Nova" w:ascii="Proxima Nova" w:hAnsi="Proxima Nova"/>
-          <w:sz w:val="28"/>
-          <w:szCs w:val="28"/>
-        </w:rPr>
-        <w:t>beaker</w:t>
-      </w:r>
-      <w:r>
-        <w:rPr>
-          <w:rFonts w:eastAsia="Proxima Nova" w:cs="Proxima Nova" w:ascii="Proxima Nova" w:hAnsi="Proxima Nova"/>
-          <w:sz w:val="28"/>
-          <w:szCs w:val="28"/>
-        </w:rPr>
-        <w:tab/>
-      </w:r>
-    </w:p>
-    <w:p>
-      <w:pPr>
-        <w:pStyle w:val="Normal"/>
-        <w:numPr>
-          <w:ilvl w:val="0"/>
-          <w:numId w:val="4"/>
-        </w:numPr>
-        <w:jc w:val="left"/>
-        <w:rPr/>
-      </w:pPr>
-      <w:r>
-        <w:rPr>
-          <w:rFonts w:eastAsia="Proxima Nova" w:cs="Proxima Nova" w:ascii="Proxima Nova" w:hAnsi="Proxima Nova"/>
-          <w:sz w:val="28"/>
-          <w:szCs w:val="28"/>
-        </w:rPr>
-        <w:t>tableBottom1</w:t>
-      </w:r>
-      <w:r>
-        <w:rPr>
-          <w:rFonts w:eastAsia="Proxima Nova" w:cs="Proxima Nova" w:ascii="Proxima Nova" w:hAnsi="Proxima Nova"/>
-          <w:sz w:val="28"/>
-          <w:szCs w:val="28"/>
-        </w:rPr>
-        <w:t xml:space="preserve"> - Denotes the</w:t>
-      </w:r>
-      <w:r>
-        <w:rPr>
-          <w:rFonts w:eastAsia="Proxima Nova" w:cs="Proxima Nova" w:ascii="Proxima Nova" w:hAnsi="Proxima Nova"/>
-          <w:sz w:val="28"/>
-          <w:szCs w:val="28"/>
-        </w:rPr>
-        <w:t xml:space="preserve"> table bottom for 1</w:t>
-      </w:r>
-      <w:r>
-        <w:rPr>
-          <w:rFonts w:eastAsia="Proxima Nova" w:cs="Proxima Nova" w:ascii="Proxima Nova" w:hAnsi="Proxima Nova"/>
-          <w:sz w:val="28"/>
-          <w:szCs w:val="28"/>
-          <w:vertAlign w:val="superscript"/>
-        </w:rPr>
-        <w:t>st</w:t>
-      </w:r>
-      <w:r>
-        <w:rPr>
-          <w:rFonts w:eastAsia="Proxima Nova" w:cs="Proxima Nova" w:ascii="Proxima Nova" w:hAnsi="Proxima Nova"/>
-          <w:sz w:val="28"/>
-          <w:szCs w:val="28"/>
-        </w:rPr>
-        <w:t xml:space="preserve"> beaker</w:t>
-      </w:r>
-      <w:r>
-        <w:rPr>
-          <w:rFonts w:eastAsia="Proxima Nova" w:cs="Proxima Nova" w:ascii="Proxima Nova" w:hAnsi="Proxima Nova"/>
-          <w:sz w:val="28"/>
-          <w:szCs w:val="28"/>
-        </w:rPr>
-        <w:tab/>
-      </w:r>
-    </w:p>
-    <w:p>
-      <w:pPr>
-        <w:pStyle w:val="Normal"/>
-        <w:numPr>
-          <w:ilvl w:val="0"/>
-          <w:numId w:val="4"/>
-        </w:numPr>
-        <w:jc w:val="left"/>
-        <w:rPr/>
-      </w:pPr>
-      <w:r>
-        <w:rPr>
-          <w:rFonts w:eastAsia="Proxima Nova" w:cs="Proxima Nova" w:ascii="Proxima Nova" w:hAnsi="Proxima Nova"/>
-          <w:sz w:val="28"/>
-          <w:szCs w:val="28"/>
-          <w:u w:val="none"/>
-        </w:rPr>
-        <w:t>tableBottom2</w:t>
-      </w:r>
-      <w:r>
-        <w:rPr>
-          <w:rFonts w:eastAsia="Proxima Nova" w:cs="Proxima Nova" w:ascii="Proxima Nova" w:hAnsi="Proxima Nova"/>
-          <w:sz w:val="28"/>
-          <w:szCs w:val="28"/>
-          <w:u w:val="none"/>
-        </w:rPr>
-        <w:t xml:space="preserve"> - Denotes the</w:t>
-      </w:r>
-      <w:r>
-        <w:rPr>
-          <w:rFonts w:eastAsia="Proxima Nova" w:cs="Proxima Nova" w:ascii="Proxima Nova" w:hAnsi="Proxima Nova"/>
-          <w:sz w:val="28"/>
-          <w:szCs w:val="28"/>
-          <w:u w:val="none"/>
-        </w:rPr>
-        <w:t xml:space="preserve"> table bottom for 2</w:t>
-      </w:r>
-      <w:r>
-        <w:rPr>
-          <w:rFonts w:eastAsia="Proxima Nova" w:cs="Proxima Nova" w:ascii="Proxima Nova" w:hAnsi="Proxima Nova"/>
-          <w:sz w:val="28"/>
-          <w:szCs w:val="28"/>
-          <w:u w:val="none"/>
-          <w:vertAlign w:val="superscript"/>
-        </w:rPr>
-        <w:t>nd</w:t>
-      </w:r>
-      <w:r>
-        <w:rPr>
-          <w:rFonts w:eastAsia="Proxima Nova" w:cs="Proxima Nova" w:ascii="Proxima Nova" w:hAnsi="Proxima Nova"/>
-          <w:sz w:val="28"/>
-          <w:szCs w:val="28"/>
-          <w:u w:val="none"/>
-        </w:rPr>
-        <w:t xml:space="preserve"> beaker</w:t>
-      </w:r>
-    </w:p>
-    <w:p>
-      <w:pPr>
-        <w:pStyle w:val="Normal"/>
-        <w:numPr>
-          <w:ilvl w:val="0"/>
-          <w:numId w:val="4"/>
-        </w:numPr>
-        <w:jc w:val="left"/>
-        <w:rPr/>
-      </w:pPr>
-      <w:r>
-        <w:rPr>
-          <w:rFonts w:eastAsia="Proxima Nova" w:cs="Proxima Nova" w:ascii="Proxima Nova" w:hAnsi="Proxima Nova"/>
-          <w:sz w:val="28"/>
-          <w:szCs w:val="28"/>
-          <w:u w:val="none"/>
-        </w:rPr>
-        <w:t>tableBottom3</w:t>
-      </w:r>
-      <w:r>
-        <w:rPr>
-          <w:rFonts w:eastAsia="Proxima Nova" w:cs="Proxima Nova" w:ascii="Proxima Nova" w:hAnsi="Proxima Nova"/>
-          <w:sz w:val="28"/>
-          <w:szCs w:val="28"/>
-          <w:u w:val="none"/>
-        </w:rPr>
-        <w:t xml:space="preserve"> - Denotes the</w:t>
-      </w:r>
-      <w:r>
-        <w:rPr>
-          <w:rFonts w:eastAsia="Proxima Nova" w:cs="Proxima Nova" w:ascii="Proxima Nova" w:hAnsi="Proxima Nova"/>
-          <w:sz w:val="28"/>
-          <w:szCs w:val="28"/>
-          <w:u w:val="none"/>
-        </w:rPr>
-        <w:t xml:space="preserve"> table bottom for 3</w:t>
-      </w:r>
-      <w:r>
-        <w:rPr>
-          <w:rFonts w:eastAsia="Proxima Nova" w:cs="Proxima Nova" w:ascii="Proxima Nova" w:hAnsi="Proxima Nova"/>
-          <w:sz w:val="28"/>
-          <w:szCs w:val="28"/>
-          <w:u w:val="none"/>
-          <w:vertAlign w:val="superscript"/>
-        </w:rPr>
-        <w:t>rd</w:t>
-      </w:r>
-      <w:r>
-        <w:rPr>
-          <w:rFonts w:eastAsia="Proxima Nova" w:cs="Proxima Nova" w:ascii="Proxima Nova" w:hAnsi="Proxima Nova"/>
-          <w:sz w:val="28"/>
-          <w:szCs w:val="28"/>
-          <w:u w:val="none"/>
-        </w:rPr>
-        <w:t xml:space="preserve"> beaker</w:t>
-      </w:r>
-    </w:p>
-    <w:p>
-      <w:pPr>
-        <w:pStyle w:val="Normal"/>
-        <w:numPr>
-          <w:ilvl w:val="0"/>
-          <w:numId w:val="4"/>
-        </w:numPr>
-        <w:jc w:val="left"/>
-        <w:rPr/>
-      </w:pPr>
-      <w:r>
-        <w:rPr>
-          <w:rFonts w:eastAsia="Proxima Nova" w:cs="Proxima Nova" w:ascii="Proxima Nova" w:hAnsi="Proxima Nova"/>
-          <w:sz w:val="28"/>
-          <w:szCs w:val="28"/>
-        </w:rPr>
-        <w:t>tableBottom4</w:t>
-      </w:r>
-      <w:r>
-        <w:rPr>
-          <w:rFonts w:eastAsia="Proxima Nova" w:cs="Proxima Nova" w:ascii="Proxima Nova" w:hAnsi="Proxima Nova"/>
-          <w:sz w:val="28"/>
-          <w:szCs w:val="28"/>
-        </w:rPr>
-        <w:t xml:space="preserve"> - Denotes the</w:t>
-      </w:r>
-      <w:r>
-        <w:rPr>
-          <w:rFonts w:eastAsia="Proxima Nova" w:cs="Proxima Nova" w:ascii="Proxima Nova" w:hAnsi="Proxima Nova"/>
-          <w:sz w:val="28"/>
-          <w:szCs w:val="28"/>
-        </w:rPr>
-        <w:t xml:space="preserve"> table bottom for 4</w:t>
-      </w:r>
-      <w:r>
-        <w:rPr>
-          <w:rFonts w:eastAsia="Proxima Nova" w:cs="Proxima Nova" w:ascii="Proxima Nova" w:hAnsi="Proxima Nova"/>
-          <w:sz w:val="28"/>
-          <w:szCs w:val="28"/>
-          <w:vertAlign w:val="superscript"/>
-        </w:rPr>
-        <w:t>th</w:t>
-      </w:r>
-      <w:r>
-        <w:rPr>
-          <w:rFonts w:eastAsia="Proxima Nova" w:cs="Proxima Nova" w:ascii="Proxima Nova" w:hAnsi="Proxima Nova"/>
-          <w:sz w:val="28"/>
-          <w:szCs w:val="28"/>
-        </w:rPr>
-        <w:t xml:space="preserve"> beaker</w:t>
-      </w:r>
-    </w:p>
-    <w:p>
-      <w:pPr>
-        <w:pStyle w:val="Normal"/>
-        <w:numPr>
-          <w:ilvl w:val="0"/>
-          <w:numId w:val="4"/>
-        </w:numPr>
-        <w:ind w:left="720" w:hanging="360"/>
-        <w:jc w:val="left"/>
-        <w:rPr/>
-      </w:pPr>
-      <w:r>
-        <w:rPr>
-          <w:rFonts w:eastAsia="Proxima Nova" w:cs="Proxima Nova" w:ascii="Proxima Nova" w:hAnsi="Proxima Nova"/>
-          <w:sz w:val="28"/>
-          <w:szCs w:val="28"/>
-          <w:u w:val="none"/>
-        </w:rPr>
-        <w:t>beaker1 – Denotes the 1</w:t>
-      </w:r>
-      <w:r>
-        <w:rPr>
-          <w:rFonts w:eastAsia="Proxima Nova" w:cs="Proxima Nova" w:ascii="Proxima Nova" w:hAnsi="Proxima Nova"/>
-          <w:sz w:val="28"/>
-          <w:szCs w:val="28"/>
-          <w:u w:val="none"/>
-          <w:vertAlign w:val="superscript"/>
-        </w:rPr>
-        <w:t>st</w:t>
-      </w:r>
-      <w:r>
-        <w:rPr>
-          <w:rFonts w:eastAsia="Proxima Nova" w:cs="Proxima Nova" w:ascii="Proxima Nova" w:hAnsi="Proxima Nova"/>
-          <w:sz w:val="28"/>
-          <w:szCs w:val="28"/>
-          <w:u w:val="none"/>
-        </w:rPr>
-        <w:t xml:space="preserve"> beaker</w:t>
+        <w:t>Different components of the experiment setup are programmed using SVG.js functions and those variables have been named in such a way that a third person can understand it easily. experimentSetup() and toggleAnimation() of variable.js file is different from constant.js file.</w:t>
+      </w:r>
+    </w:p>
+    <w:p>
+      <w:pPr>
+        <w:pStyle w:val="Normal"/>
+        <w:jc w:val="left"/>
+        <w:rPr>
+          <w:rFonts w:ascii="Proxima Nova" w:hAnsi="Proxima Nova" w:eastAsia="Proxima Nova" w:cs="Proxima Nova"/>
+          <w:sz w:val="28"/>
+          <w:szCs w:val="28"/>
+        </w:rPr>
+      </w:pPr>
+      <w:r>
+        <w:rPr>
+          <w:rFonts w:eastAsia="Proxima Nova" w:cs="Proxima Nova" w:ascii="Proxima Nova" w:hAnsi="Proxima Nova"/>
+          <w:sz w:val="28"/>
+          <w:szCs w:val="28"/>
+        </w:rPr>
       </w:r>
     </w:p>
     <w:p>
@@ -2767,7 +1952,11 @@
         </w:numPr>
         <w:ind w:left="720" w:hanging="0"/>
         <w:jc w:val="left"/>
-        <w:rPr/>
+        <w:rPr>
+          <w:rFonts w:ascii="Proxima Nova" w:hAnsi="Proxima Nova" w:eastAsia="Proxima Nova" w:cs="Proxima Nova"/>
+          <w:sz w:val="28"/>
+          <w:szCs w:val="28"/>
+        </w:rPr>
       </w:pPr>
       <w:r>
         <w:rPr>
@@ -2776,153 +1965,6 @@
           <w:szCs w:val="28"/>
           <w:u w:val="none"/>
         </w:rPr>
-        <w:t xml:space="preserve">   </w:t>
-      </w:r>
-      <w:r>
-        <w:rPr>
-          <w:rFonts w:eastAsia="Proxima Nova" w:cs="Proxima Nova" w:ascii="Proxima Nova" w:hAnsi="Proxima Nova"/>
-          <w:sz w:val="28"/>
-          <w:szCs w:val="28"/>
-          <w:u w:val="none"/>
-        </w:rPr>
-        <w:t>10. beaker2 – Denotes the 2</w:t>
-      </w:r>
-      <w:r>
-        <w:rPr>
-          <w:rFonts w:eastAsia="Proxima Nova" w:cs="Proxima Nova" w:ascii="Proxima Nova" w:hAnsi="Proxima Nova"/>
-          <w:sz w:val="28"/>
-          <w:szCs w:val="28"/>
-          <w:u w:val="none"/>
-          <w:vertAlign w:val="superscript"/>
-        </w:rPr>
-        <w:t>nd</w:t>
-      </w:r>
-      <w:r>
-        <w:rPr>
-          <w:rFonts w:eastAsia="Proxima Nova" w:cs="Proxima Nova" w:ascii="Proxima Nova" w:hAnsi="Proxima Nova"/>
-          <w:sz w:val="28"/>
-          <w:szCs w:val="28"/>
-          <w:u w:val="none"/>
-        </w:rPr>
-        <w:t xml:space="preserve"> beaker</w:t>
-      </w:r>
-    </w:p>
-    <w:p>
-      <w:pPr>
-        <w:pStyle w:val="Normal"/>
-        <w:numPr>
-          <w:ilvl w:val="0"/>
-          <w:numId w:val="0"/>
-        </w:numPr>
-        <w:ind w:left="2160" w:hanging="0"/>
-        <w:jc w:val="left"/>
-        <w:rPr/>
-      </w:pPr>
-      <w:r>
-        <w:rPr>
-          <w:rFonts w:eastAsia="Proxima Nova" w:cs="Proxima Nova" w:ascii="Proxima Nova" w:hAnsi="Proxima Nova"/>
-          <w:sz w:val="28"/>
-          <w:szCs w:val="28"/>
-          <w:u w:val="none"/>
-        </w:rPr>
-        <w:t xml:space="preserve">   </w:t>
-      </w:r>
-      <w:r>
-        <w:rPr>
-          <w:rFonts w:eastAsia="Proxima Nova" w:cs="Proxima Nova" w:ascii="Proxima Nova" w:hAnsi="Proxima Nova"/>
-          <w:sz w:val="28"/>
-          <w:szCs w:val="28"/>
-          <w:u w:val="none"/>
-        </w:rPr>
-        <w:t>11. beaker1 – Denotes the 3</w:t>
-      </w:r>
-      <w:r>
-        <w:rPr>
-          <w:rFonts w:eastAsia="Proxima Nova" w:cs="Proxima Nova" w:ascii="Proxima Nova" w:hAnsi="Proxima Nova"/>
-          <w:sz w:val="28"/>
-          <w:szCs w:val="28"/>
-          <w:u w:val="none"/>
-          <w:vertAlign w:val="superscript"/>
-        </w:rPr>
-        <w:t>rd</w:t>
-      </w:r>
-      <w:r>
-        <w:rPr>
-          <w:rFonts w:eastAsia="Proxima Nova" w:cs="Proxima Nova" w:ascii="Proxima Nova" w:hAnsi="Proxima Nova"/>
-          <w:sz w:val="28"/>
-          <w:szCs w:val="28"/>
-          <w:u w:val="none"/>
-        </w:rPr>
-        <w:t xml:space="preserve"> beaker</w:t>
-      </w:r>
-    </w:p>
-    <w:p>
-      <w:pPr>
-        <w:pStyle w:val="Normal"/>
-        <w:numPr>
-          <w:ilvl w:val="0"/>
-          <w:numId w:val="0"/>
-        </w:numPr>
-        <w:ind w:left="2160" w:hanging="0"/>
-        <w:jc w:val="left"/>
-        <w:rPr/>
-      </w:pPr>
-      <w:r>
-        <w:rPr>
-          <w:rFonts w:eastAsia="Proxima Nova" w:cs="Proxima Nova" w:ascii="Proxima Nova" w:hAnsi="Proxima Nova"/>
-          <w:sz w:val="28"/>
-          <w:szCs w:val="28"/>
-          <w:u w:val="none"/>
-        </w:rPr>
-        <w:t xml:space="preserve">   </w:t>
-      </w:r>
-      <w:r>
-        <w:rPr>
-          <w:rFonts w:eastAsia="Proxima Nova" w:cs="Proxima Nova" w:ascii="Proxima Nova" w:hAnsi="Proxima Nova"/>
-          <w:sz w:val="28"/>
-          <w:szCs w:val="28"/>
-          <w:u w:val="none"/>
-        </w:rPr>
-        <w:t>12. beaker1 – Denotes the 4</w:t>
-      </w:r>
-      <w:r>
-        <w:rPr>
-          <w:rFonts w:eastAsia="Proxima Nova" w:cs="Proxima Nova" w:ascii="Proxima Nova" w:hAnsi="Proxima Nova"/>
-          <w:sz w:val="28"/>
-          <w:szCs w:val="28"/>
-          <w:u w:val="none"/>
-          <w:vertAlign w:val="superscript"/>
-        </w:rPr>
-        <w:t>th</w:t>
-      </w:r>
-      <w:r>
-        <w:rPr>
-          <w:rFonts w:eastAsia="Proxima Nova" w:cs="Proxima Nova" w:ascii="Proxima Nova" w:hAnsi="Proxima Nova"/>
-          <w:sz w:val="28"/>
-          <w:szCs w:val="28"/>
-          <w:u w:val="none"/>
-        </w:rPr>
-        <w:t xml:space="preserve"> beaker</w:t>
-      </w:r>
-    </w:p>
-    <w:p>
-      <w:pPr>
-        <w:pStyle w:val="Normal"/>
-        <w:numPr>
-          <w:ilvl w:val="0"/>
-          <w:numId w:val="0"/>
-        </w:numPr>
-        <w:ind w:left="2160" w:hanging="0"/>
-        <w:jc w:val="left"/>
-        <w:rPr>
-          <w:rFonts w:ascii="Proxima Nova" w:hAnsi="Proxima Nova" w:eastAsia="Proxima Nova" w:cs="Proxima Nova"/>
-          <w:sz w:val="28"/>
-          <w:szCs w:val="28"/>
-          <w:u w:val="none"/>
-        </w:rPr>
-      </w:pPr>
-      <w:r>
-        <w:rPr/>
       </w:r>
     </w:p>
     <w:p>
@@ -2938,7 +1980,28 @@
         </w:rPr>
       </w:pPr>
       <w:r>
+        <w:rPr>
+          <w:rFonts w:eastAsia="Proxima Nova" w:cs="Proxima Nova" w:ascii="Proxima Nova" w:hAnsi="Proxima Nova"/>
+          <w:i/>
+          <w:sz w:val="28"/>
+          <w:szCs w:val="28"/>
+        </w:rPr>
+      </w:r>
+    </w:p>
+    <w:p>
+      <w:pPr>
+        <w:pStyle w:val="Normal"/>
+        <w:jc w:val="left"/>
         <w:rPr/>
+      </w:pPr>
+      <w:r>
+        <w:rPr>
+          <w:rFonts w:eastAsia="Proxima Nova" w:cs="Proxima Nova" w:ascii="Proxima Nova" w:hAnsi="Proxima Nova"/>
+          <w:i/>
+          <w:sz w:val="28"/>
+          <w:szCs w:val="28"/>
+        </w:rPr>
+        <w:t xml:space="preserve"> </w:t>
       </w:r>
     </w:p>
     <w:p>
@@ -2950,7 +2013,167 @@
       <w:r>
         <w:rPr>
           <w:rFonts w:eastAsia="Proxima Nova" w:cs="Proxima Nova" w:ascii="Proxima Nova" w:hAnsi="Proxima Nova"/>
-          <w:i/>
+          <w:b/>
+          <w:sz w:val="28"/>
+          <w:szCs w:val="28"/>
+        </w:rPr>
+        <w:t xml:space="preserve">2.2.3  ANIMATION  </w:t>
+      </w:r>
+    </w:p>
+    <w:p>
+      <w:pPr>
+        <w:pStyle w:val="Normal"/>
+        <w:rPr>
+          <w:rFonts w:ascii="Proxima Nova" w:hAnsi="Proxima Nova" w:eastAsia="Proxima Nova" w:cs="Proxima Nova"/>
+          <w:b/>
+          <w:b/>
+          <w:sz w:val="28"/>
+          <w:szCs w:val="28"/>
+        </w:rPr>
+      </w:pPr>
+      <w:r>
+        <w:rPr>
+          <w:rFonts w:eastAsia="Proxima Nova" w:cs="Proxima Nova" w:ascii="Proxima Nova" w:hAnsi="Proxima Nova"/>
+          <w:b/>
+          <w:sz w:val="28"/>
+          <w:szCs w:val="28"/>
+        </w:rPr>
+      </w:r>
+    </w:p>
+    <w:p>
+      <w:pPr>
+        <w:pStyle w:val="Normal"/>
+        <w:rPr/>
+      </w:pPr>
+      <w:r>
+        <w:rPr>
+          <w:rFonts w:eastAsia="Proxima Nova" w:cs="Proxima Nova" w:ascii="Proxima Nova" w:hAnsi="Proxima Nova"/>
+          <w:sz w:val="28"/>
+          <w:szCs w:val="28"/>
+        </w:rPr>
+        <w:t xml:space="preserve">IMPLEMENTED BY: Function </w:t>
+      </w:r>
+      <w:r>
+        <w:rPr>
+          <w:rFonts w:eastAsia="Proxima Nova" w:cs="Proxima Nova" w:ascii="Proxima Nova" w:hAnsi="Proxima Nova"/>
+          <w:b/>
+          <w:sz w:val="28"/>
+          <w:szCs w:val="28"/>
+        </w:rPr>
+        <w:t>toggleAnimation()</w:t>
+      </w:r>
+      <w:r>
+        <w:rPr>
+          <w:rFonts w:eastAsia="Proxima Nova" w:cs="Proxima Nova" w:ascii="Proxima Nova" w:hAnsi="Proxima Nova"/>
+          <w:sz w:val="28"/>
+          <w:szCs w:val="28"/>
+        </w:rPr>
+        <w:t>. Function toggleAnimation() is called when the onclick event of “START” button occurs.</w:t>
+      </w:r>
+    </w:p>
+    <w:p>
+      <w:pPr>
+        <w:pStyle w:val="Normal"/>
+        <w:ind w:left="0" w:hanging="0"/>
+        <w:jc w:val="left"/>
+        <w:rPr>
+          <w:rFonts w:ascii="Proxima Nova" w:hAnsi="Proxima Nova" w:eastAsia="Proxima Nova" w:cs="Proxima Nova"/>
+          <w:b w:val="false"/>
+          <w:b w:val="false"/>
+          <w:bCs w:val="false"/>
+          <w:sz w:val="28"/>
+          <w:szCs w:val="28"/>
+        </w:rPr>
+      </w:pPr>
+      <w:r>
+        <w:rPr>
+          <w:rFonts w:eastAsia="Proxima Nova" w:cs="Proxima Nova" w:ascii="Proxima Nova" w:hAnsi="Proxima Nova"/>
+          <w:b w:val="false"/>
+          <w:bCs w:val="false"/>
+          <w:sz w:val="28"/>
+          <w:szCs w:val="28"/>
+        </w:rPr>
+        <w:t xml:space="preserve">Animations of water drops are programmed by using </w:t>
+      </w:r>
+      <w:r>
+        <w:rPr>
+          <w:rFonts w:eastAsia="Proxima Nova" w:cs="Proxima Nova" w:ascii="Proxima Nova" w:hAnsi="Proxima Nova"/>
+          <w:b w:val="false"/>
+          <w:bCs w:val="false"/>
+          <w:sz w:val="28"/>
+          <w:szCs w:val="28"/>
+        </w:rPr>
+        <w:t>animate() function of SVG.js</w:t>
+      </w:r>
+    </w:p>
+    <w:p>
+      <w:pPr>
+        <w:pStyle w:val="Normal"/>
+        <w:ind w:left="0" w:hanging="0"/>
+        <w:jc w:val="left"/>
+        <w:rPr>
+          <w:rFonts w:ascii="Proxima Nova" w:hAnsi="Proxima Nova" w:eastAsia="Proxima Nova" w:cs="Proxima Nova"/>
+          <w:b w:val="false"/>
+          <w:b w:val="false"/>
+          <w:bCs w:val="false"/>
+          <w:sz w:val="28"/>
+          <w:szCs w:val="28"/>
+        </w:rPr>
+      </w:pPr>
+      <w:r>
+        <w:rPr>
+          <w:rFonts w:eastAsia="Proxima Nova" w:cs="Proxima Nova" w:ascii="Proxima Nova" w:hAnsi="Proxima Nova"/>
+          <w:b w:val="false"/>
+          <w:bCs w:val="false"/>
+          <w:sz w:val="28"/>
+          <w:szCs w:val="28"/>
+        </w:rPr>
+      </w:r>
+    </w:p>
+    <w:p>
+      <w:pPr>
+        <w:pStyle w:val="Normal"/>
+        <w:ind w:left="0" w:hanging="0"/>
+        <w:jc w:val="left"/>
+        <w:rPr>
+          <w:rFonts w:ascii="Proxima Nova" w:hAnsi="Proxima Nova" w:eastAsia="Proxima Nova" w:cs="Proxima Nova"/>
+          <w:b w:val="false"/>
+          <w:b w:val="false"/>
+          <w:bCs w:val="false"/>
+          <w:sz w:val="28"/>
+          <w:szCs w:val="28"/>
+        </w:rPr>
+      </w:pPr>
+      <w:r>
+        <w:rPr>
+          <w:rFonts w:eastAsia="Proxima Nova" w:cs="Proxima Nova" w:ascii="Proxima Nova" w:hAnsi="Proxima Nova"/>
+          <w:b w:val="false"/>
+          <w:bCs w:val="false"/>
+          <w:sz w:val="28"/>
+          <w:szCs w:val="28"/>
+        </w:rPr>
+        <w:t xml:space="preserve">Unfilling animations are done using a white element moving towards the water, making it appear as if it is unfilling. </w:t>
+      </w:r>
+    </w:p>
+    <w:p>
+      <w:pPr>
+        <w:pStyle w:val="Normal"/>
+        <w:ind w:left="0" w:hanging="0"/>
+        <w:jc w:val="left"/>
+        <w:rPr>
+          <w:rFonts w:ascii="Proxima Nova" w:hAnsi="Proxima Nova" w:eastAsia="Proxima Nova" w:cs="Proxima Nova"/>
+          <w:b w:val="false"/>
+          <w:b w:val="false"/>
+          <w:bCs w:val="false"/>
+          <w:sz w:val="28"/>
+          <w:szCs w:val="28"/>
+        </w:rPr>
+      </w:pPr>
+      <w:r>
+        <w:rPr>
+          <w:rFonts w:eastAsia="Proxima Nova" w:cs="Proxima Nova" w:ascii="Proxima Nova" w:hAnsi="Proxima Nova"/>
+          <w:b w:val="false"/>
+          <w:bCs w:val="false"/>
           <w:sz w:val="28"/>
           <w:szCs w:val="28"/>
         </w:rPr>
@@ -2960,125 +2183,33 @@
     <w:p>
       <w:pPr>
         <w:pStyle w:val="Normal"/>
+        <w:ind w:left="0" w:hanging="0"/>
         <w:jc w:val="left"/>
         <w:rPr/>
       </w:pPr>
       <w:r>
         <w:rPr>
           <w:rFonts w:eastAsia="Proxima Nova" w:cs="Proxima Nova" w:ascii="Proxima Nova" w:hAnsi="Proxima Nova"/>
-          <w:b/>
-          <w:sz w:val="28"/>
-          <w:szCs w:val="28"/>
-        </w:rPr>
-        <w:t xml:space="preserve">2.2.3  ANIMATION  </w:t>
-      </w:r>
-    </w:p>
-    <w:p>
-      <w:pPr>
-        <w:pStyle w:val="Normal"/>
-        <w:rPr>
-          <w:rFonts w:ascii="Proxima Nova" w:hAnsi="Proxima Nova" w:eastAsia="Proxima Nova" w:cs="Proxima Nova"/>
-          <w:b/>
-          <w:b/>
-          <w:sz w:val="28"/>
-          <w:szCs w:val="28"/>
-        </w:rPr>
-      </w:pPr>
-      <w:r>
-        <w:rPr>
-          <w:rFonts w:eastAsia="Proxima Nova" w:cs="Proxima Nova" w:ascii="Proxima Nova" w:hAnsi="Proxima Nova"/>
-          <w:b/>
-          <w:sz w:val="28"/>
-          <w:szCs w:val="28"/>
-        </w:rPr>
-      </w:r>
-    </w:p>
-    <w:p>
-      <w:pPr>
-        <w:pStyle w:val="Normal"/>
-        <w:rPr/>
-      </w:pPr>
-      <w:r>
-        <w:rPr>
-          <w:rFonts w:eastAsia="Proxima Nova" w:cs="Proxima Nova" w:ascii="Proxima Nova" w:hAnsi="Proxima Nova"/>
-          <w:sz w:val="28"/>
-          <w:szCs w:val="28"/>
-        </w:rPr>
-        <w:t xml:space="preserve">IMPLEMENTED BY: Function </w:t>
-      </w:r>
-      <w:r>
-        <w:rPr>
-          <w:rFonts w:eastAsia="Proxima Nova" w:cs="Proxima Nova" w:ascii="Proxima Nova" w:hAnsi="Proxima Nova"/>
-          <w:b/>
-          <w:sz w:val="28"/>
-          <w:szCs w:val="28"/>
-        </w:rPr>
-        <w:t>toggleAnimation()</w:t>
-      </w:r>
-      <w:r>
-        <w:rPr>
-          <w:rFonts w:eastAsia="Proxima Nova" w:cs="Proxima Nova" w:ascii="Proxima Nova" w:hAnsi="Proxima Nova"/>
-          <w:sz w:val="28"/>
-          <w:szCs w:val="28"/>
-        </w:rPr>
-        <w:t>. Function toggleAnimation() is called when the onclick event of “START” button occurs.</w:t>
-      </w:r>
-    </w:p>
-    <w:p>
-      <w:pPr>
-        <w:pStyle w:val="Normal"/>
-        <w:ind w:left="0" w:hanging="0"/>
-        <w:jc w:val="left"/>
-        <w:rPr>
-          <w:rFonts w:ascii="Proxima Nova" w:hAnsi="Proxima Nova" w:eastAsia="Proxima Nova" w:cs="Proxima Nova"/>
-          <w:b/>
-          <w:b/>
-          <w:sz w:val="28"/>
-          <w:szCs w:val="28"/>
-        </w:rPr>
-      </w:pPr>
-      <w:r>
-        <w:rPr/>
-      </w:r>
-    </w:p>
-    <w:p>
-      <w:pPr>
-        <w:pStyle w:val="Normal"/>
-        <w:ind w:left="0" w:hanging="0"/>
-        <w:jc w:val="left"/>
-        <w:rPr/>
-      </w:pPr>
-      <w:r>
-        <w:rPr>
-          <w:rFonts w:eastAsia="Proxima Nova" w:cs="Proxima Nova" w:ascii="Proxima Nova" w:hAnsi="Proxima Nova"/>
-          <w:sz w:val="28"/>
-          <w:szCs w:val="28"/>
-        </w:rPr>
-        <w:t>4</w:t>
-      </w:r>
-      <w:r>
-        <w:rPr>
-          <w:rFonts w:eastAsia="Proxima Nova" w:cs="Proxima Nova" w:ascii="Proxima Nova" w:hAnsi="Proxima Nova"/>
-          <w:sz w:val="28"/>
-          <w:szCs w:val="28"/>
-        </w:rPr>
-        <w:t xml:space="preserve"> &lt;div&gt; elements </w:t>
-      </w:r>
-      <w:r>
-        <w:rPr>
-          <w:rFonts w:eastAsia="Proxima Nova" w:cs="Proxima Nova" w:ascii="Proxima Nova" w:hAnsi="Proxima Nova"/>
-          <w:sz w:val="28"/>
-          <w:szCs w:val="28"/>
-        </w:rPr>
-        <w:t>responsible for the upward animations.</w:t>
-      </w:r>
-      <w:r>
-        <w:rPr>
-          <w:rFonts w:eastAsia="Proxima Nova" w:cs="Proxima Nova" w:ascii="Proxima Nova" w:hAnsi="Proxima Nova"/>
-          <w:sz w:val="28"/>
-          <w:szCs w:val="28"/>
-        </w:rPr>
-        <w:t xml:space="preserve"> These &lt;div&gt; elements are as follows:</w:t>
+          <w:sz w:val="28"/>
+          <w:szCs w:val="28"/>
+        </w:rPr>
+        <w:t xml:space="preserve">&lt;div&gt; elements responsible for the upward </w:t>
+      </w:r>
+      <w:r>
+        <w:rPr>
+          <w:rFonts w:eastAsia="Proxima Nova" w:cs="Proxima Nova" w:ascii="Proxima Nova" w:hAnsi="Proxima Nova"/>
+          <w:sz w:val="28"/>
+          <w:szCs w:val="28"/>
+        </w:rPr>
+        <w:t xml:space="preserve">water </w:t>
+      </w:r>
+      <w:r>
+        <w:rPr>
+          <w:rFonts w:eastAsia="Proxima Nova" w:cs="Proxima Nova" w:ascii="Proxima Nova" w:hAnsi="Proxima Nova"/>
+          <w:sz w:val="28"/>
+          <w:szCs w:val="28"/>
+        </w:rPr>
+        <w:t>animations. These &lt;div&gt; elements are as follows:</w:t>
       </w:r>
     </w:p>
     <w:p>
@@ -3093,170 +2224,6 @@
           <w:rFonts w:eastAsia="Proxima Nova" w:cs="Proxima Nova" w:ascii="Proxima Nova" w:hAnsi="Proxima Nova"/>
           <w:sz w:val="26"/>
           <w:szCs w:val="26"/>
-        </w:rPr>
-        <w:tab/>
-      </w:r>
-    </w:p>
-    <w:p>
-      <w:pPr>
-        <w:pStyle w:val="Normal"/>
-        <w:ind w:left="0" w:hanging="0"/>
-        <w:jc w:val="left"/>
-        <w:rPr/>
-      </w:pPr>
-      <w:r>
-        <w:rPr>
-          <w:rFonts w:eastAsia="Proxima Nova" w:cs="Proxima Nova" w:ascii="Proxima Nova" w:hAnsi="Proxima Nova"/>
-          <w:b/>
-          <w:sz w:val="26"/>
-          <w:szCs w:val="26"/>
-        </w:rPr>
-        <w:tab/>
-      </w:r>
-      <w:r>
-        <w:rPr>
-          <w:rFonts w:eastAsia="Proxima Nova" w:cs="Proxima Nova" w:ascii="Proxima Nova" w:hAnsi="Proxima Nova"/>
-          <w:b/>
-          <w:sz w:val="28"/>
-          <w:szCs w:val="28"/>
-        </w:rPr>
-        <w:t>IDs</w:t>
-        <w:tab/>
-      </w:r>
-    </w:p>
-    <w:p>
-      <w:pPr>
-        <w:pStyle w:val="Normal"/>
-        <w:numPr>
-          <w:ilvl w:val="0"/>
-          <w:numId w:val="2"/>
-        </w:numPr>
-        <w:ind w:left="720" w:hanging="360"/>
-        <w:jc w:val="left"/>
-        <w:rPr/>
-      </w:pPr>
-      <w:r>
-        <w:rPr>
-          <w:rFonts w:eastAsia="Proxima Nova" w:cs="Proxima Nova" w:ascii="Proxima Nova" w:hAnsi="Proxima Nova"/>
-          <w:sz w:val="28"/>
-          <w:szCs w:val="28"/>
-        </w:rPr>
-        <w:t>beaker2</w:t>
-      </w:r>
-      <w:r>
-        <w:rPr>
-          <w:rFonts w:eastAsia="Proxima Nova" w:cs="Proxima Nova" w:ascii="Proxima Nova" w:hAnsi="Proxima Nova"/>
-          <w:sz w:val="28"/>
-          <w:szCs w:val="28"/>
-        </w:rPr>
-        <w:tab/>
-        <w:tab/>
-        <w:tab/>
-      </w:r>
-    </w:p>
-    <w:p>
-      <w:pPr>
-        <w:pStyle w:val="Normal"/>
-        <w:numPr>
-          <w:ilvl w:val="0"/>
-          <w:numId w:val="2"/>
-        </w:numPr>
-        <w:ind w:left="720" w:hanging="360"/>
-        <w:jc w:val="left"/>
-        <w:rPr/>
-      </w:pPr>
-      <w:r>
-        <w:rPr>
-          <w:rFonts w:eastAsia="Proxima Nova" w:cs="Proxima Nova" w:ascii="Proxima Nova" w:hAnsi="Proxima Nova"/>
-          <w:sz w:val="28"/>
-          <w:szCs w:val="28"/>
-        </w:rPr>
-        <w:t>beaker3soil</w:t>
-      </w:r>
-      <w:r>
-        <w:rPr>
-          <w:rFonts w:eastAsia="Proxima Nova" w:cs="Proxima Nova" w:ascii="Proxima Nova" w:hAnsi="Proxima Nova"/>
-          <w:sz w:val="28"/>
-          <w:szCs w:val="28"/>
-        </w:rPr>
-        <w:tab/>
-        <w:tab/>
-      </w:r>
-    </w:p>
-    <w:p>
-      <w:pPr>
-        <w:pStyle w:val="Normal"/>
-        <w:numPr>
-          <w:ilvl w:val="0"/>
-          <w:numId w:val="2"/>
-        </w:numPr>
-        <w:ind w:left="720" w:hanging="360"/>
-        <w:jc w:val="left"/>
-        <w:rPr/>
-      </w:pPr>
-      <w:r>
-        <w:rPr>
-          <w:rFonts w:eastAsia="Proxima Nova" w:cs="Proxima Nova" w:ascii="Proxima Nova" w:hAnsi="Proxima Nova"/>
-          <w:sz w:val="28"/>
-          <w:szCs w:val="28"/>
-        </w:rPr>
-        <w:t>beaker3water</w:t>
-      </w:r>
-      <w:r>
-        <w:rPr>
-          <w:rFonts w:eastAsia="Proxima Nova" w:cs="Proxima Nova" w:ascii="Proxima Nova" w:hAnsi="Proxima Nova"/>
-          <w:sz w:val="28"/>
-          <w:szCs w:val="28"/>
-        </w:rPr>
-        <w:tab/>
-        <w:tab/>
-      </w:r>
-    </w:p>
-    <w:p>
-      <w:pPr>
-        <w:pStyle w:val="Normal"/>
-        <w:numPr>
-          <w:ilvl w:val="0"/>
-          <w:numId w:val="2"/>
-        </w:numPr>
-        <w:ind w:left="720" w:hanging="360"/>
-        <w:jc w:val="left"/>
-        <w:rPr/>
-      </w:pPr>
-      <w:r>
-        <w:rPr>
-          <w:rFonts w:eastAsia="Proxima Nova" w:cs="Proxima Nova" w:ascii="Proxima Nova" w:hAnsi="Proxima Nova"/>
-          <w:sz w:val="28"/>
-          <w:szCs w:val="28"/>
-        </w:rPr>
-        <w:t>beaker4</w:t>
-      </w:r>
-      <w:r>
-        <w:rPr>
-          <w:rFonts w:eastAsia="Proxima Nova" w:cs="Proxima Nova" w:ascii="Proxima Nova" w:hAnsi="Proxima Nova"/>
-          <w:sz w:val="28"/>
-          <w:szCs w:val="28"/>
-        </w:rPr>
-        <w:tab/>
-        <w:tab/>
-      </w:r>
-    </w:p>
-    <w:p>
-      <w:pPr>
-        <w:pStyle w:val="Normal"/>
-        <w:numPr>
-          <w:ilvl w:val="0"/>
-          <w:numId w:val="0"/>
-        </w:numPr>
-        <w:ind w:left="720" w:hanging="0"/>
-        <w:jc w:val="left"/>
-        <w:rPr/>
-      </w:pPr>
-      <w:r>
-        <w:rPr>
-          <w:rFonts w:eastAsia="Proxima Nova" w:cs="Proxima Nova" w:ascii="Proxima Nova" w:hAnsi="Proxima Nova"/>
-          <w:sz w:val="28"/>
-          <w:szCs w:val="28"/>
         </w:rPr>
         <w:tab/>
       </w:r>
@@ -3288,23 +2255,35 @@
       <w:pPr>
         <w:pStyle w:val="Normal"/>
         <w:ind w:left="0" w:hanging="0"/>
-        <w:rPr>
-          <w:rFonts w:ascii="Proxima Nova" w:hAnsi="Proxima Nova" w:eastAsia="Proxima Nova" w:cs="Proxima Nova"/>
+        <w:rPr/>
+      </w:pPr>
+      <w:r>
+        <w:rPr>
+          <w:rFonts w:eastAsia="Proxima Nova" w:cs="Proxima Nova" w:ascii="Proxima Nova" w:hAnsi="Proxima Nova"/>
+          <w:b/>
           <w:i/>
+          <w:sz w:val="28"/>
+          <w:szCs w:val="28"/>
+        </w:rPr>
+        <w:t xml:space="preserve">Concept used: </w:t>
+      </w:r>
+      <w:r>
+        <w:rPr>
+          <w:rFonts w:eastAsia="Proxima Nova" w:cs="Proxima Nova" w:ascii="Proxima Nova" w:hAnsi="Proxima Nova"/>
           <w:i/>
           <w:sz w:val="28"/>
           <w:szCs w:val="28"/>
         </w:rPr>
-      </w:pPr>
-      <w:r>
-        <w:rPr>
-          <w:rFonts w:eastAsia="Proxima Nova" w:cs="Proxima Nova" w:ascii="Proxima Nova" w:hAnsi="Proxima Nova"/>
-          <w:b/>
+        <w:t xml:space="preserve">These &lt;div&gt; elements have been styled in style.css file initially with </w:t>
+      </w:r>
+      <w:r>
+        <w:rPr>
+          <w:rFonts w:eastAsia="Proxima Nova" w:cs="Proxima Nova" w:ascii="Proxima Nova" w:hAnsi="Proxima Nova"/>
           <w:i/>
           <w:sz w:val="28"/>
           <w:szCs w:val="28"/>
         </w:rPr>
-        <w:t xml:space="preserve">Concept used: </w:t>
+        <w:t>some initial</w:t>
       </w:r>
       <w:r>
         <w:rPr>
@@ -3313,7 +2292,7 @@
           <w:sz w:val="28"/>
           <w:szCs w:val="28"/>
         </w:rPr>
-        <w:t xml:space="preserve">These &lt;div&gt; elements have been styled in style.css file initially with negligible height. After respective waiting time for each element, height changes accordingly using animate() function of jQuery, in the toggleAnimation() function inside script.js     </w:t>
+        <w:t xml:space="preserve"> height. After respective waiting time for each element, height changes accordingly using animate() function of jQuery, in the toggleAnimation() function inside script.js     </w:t>
       </w:r>
     </w:p>
     <w:p>
@@ -3322,451 +2301,9 @@
         <w:ind w:left="720" w:hanging="0"/>
         <w:rPr>
           <w:rFonts w:ascii="Proxima Nova" w:hAnsi="Proxima Nova" w:eastAsia="Proxima Nova" w:cs="Proxima Nova"/>
-          <w:i/>
-          <w:i/>
-          <w:sz w:val="28"/>
-          <w:szCs w:val="28"/>
-        </w:rPr>
-      </w:pPr>
-      <w:r>
-        <w:rPr>
-          <w:rFonts w:eastAsia="Proxima Nova" w:cs="Proxima Nova" w:ascii="Proxima Nova" w:hAnsi="Proxima Nova"/>
-          <w:i/>
-          <w:sz w:val="28"/>
-          <w:szCs w:val="28"/>
-        </w:rPr>
-      </w:r>
-    </w:p>
-    <w:p>
-      <w:pPr>
-        <w:pStyle w:val="Normal"/>
-        <w:ind w:left="0" w:hanging="0"/>
-        <w:rPr>
-          <w:rFonts w:ascii="Proxima Nova" w:hAnsi="Proxima Nova" w:eastAsia="Proxima Nova" w:cs="Proxima Nova"/>
-          <w:sz w:val="28"/>
-          <w:szCs w:val="28"/>
-        </w:rPr>
-      </w:pPr>
-      <w:r>
-        <w:rPr>
-          <w:rFonts w:eastAsia="Proxima Nova" w:cs="Proxima Nova" w:ascii="Proxima Nova" w:hAnsi="Proxima Nova"/>
-          <w:b/>
-          <w:sz w:val="36"/>
-          <w:szCs w:val="36"/>
-        </w:rPr>
-        <w:t>2.3  CALCULATIONS</w:t>
-      </w:r>
-    </w:p>
-    <w:p>
-      <w:pPr>
-        <w:pStyle w:val="Normal"/>
-        <w:ind w:left="0" w:hanging="0"/>
-        <w:rPr>
-          <w:rFonts w:ascii="Proxima Nova" w:hAnsi="Proxima Nova" w:eastAsia="Proxima Nova" w:cs="Proxima Nova"/>
-          <w:b/>
-          <w:b/>
-          <w:sz w:val="28"/>
-          <w:szCs w:val="28"/>
-        </w:rPr>
-      </w:pPr>
-      <w:r>
-        <w:rPr/>
-      </w:r>
-    </w:p>
-    <w:p>
-      <w:pPr>
-        <w:pStyle w:val="Normal"/>
-        <w:ind w:left="0" w:hanging="0"/>
-        <w:rPr>
-          <w:rFonts w:ascii="Proxima Nova" w:hAnsi="Proxima Nova" w:eastAsia="Proxima Nova" w:cs="Proxima Nova"/>
-          <w:b/>
-          <w:b/>
-          <w:sz w:val="28"/>
-          <w:szCs w:val="28"/>
-        </w:rPr>
-      </w:pPr>
-      <w:r>
-        <w:rPr>
-          <w:rFonts w:eastAsia="Proxima Nova" w:cs="Proxima Nova" w:ascii="Proxima Nova" w:hAnsi="Proxima Nova"/>
-          <w:b/>
-          <w:sz w:val="28"/>
-          <w:szCs w:val="28"/>
-        </w:rPr>
-      </w:r>
-    </w:p>
-    <w:p>
-      <w:pPr>
-        <w:pStyle w:val="Normal"/>
-        <w:rPr>
-          <w:rFonts w:ascii="Proxima Nova" w:hAnsi="Proxima Nova" w:eastAsia="Proxima Nova" w:cs="Proxima Nova"/>
-          <w:sz w:val="28"/>
-          <w:szCs w:val="28"/>
-        </w:rPr>
-      </w:pPr>
-      <w:r>
-        <w:rPr>
-          <w:rFonts w:eastAsia="Proxima Nova" w:cs="Proxima Nova" w:ascii="Proxima Nova" w:hAnsi="Proxima Nova"/>
-          <w:sz w:val="28"/>
-          <w:szCs w:val="28"/>
-        </w:rPr>
-        <w:t xml:space="preserve">IMPLEMENTED BY: Function </w:t>
-      </w:r>
-      <w:r>
-        <w:rPr>
-          <w:rFonts w:eastAsia="Proxima Nova" w:cs="Proxima Nova" w:ascii="Proxima Nova" w:hAnsi="Proxima Nova"/>
-          <w:b/>
-          <w:sz w:val="28"/>
-          <w:szCs w:val="28"/>
-        </w:rPr>
-        <w:t>calculate()</w:t>
-      </w:r>
-      <w:r>
-        <w:rPr>
-          <w:rFonts w:eastAsia="Proxima Nova" w:cs="Proxima Nova" w:ascii="Proxima Nova" w:hAnsi="Proxima Nova"/>
-          <w:sz w:val="28"/>
-          <w:szCs w:val="28"/>
-        </w:rPr>
-        <w:t xml:space="preserve">. </w:t>
-      </w:r>
-    </w:p>
-    <w:p>
-      <w:pPr>
-        <w:pStyle w:val="Normal"/>
-        <w:rPr>
-          <w:rFonts w:ascii="Proxima Nova" w:hAnsi="Proxima Nova" w:eastAsia="Proxima Nova" w:cs="Proxima Nova"/>
-          <w:sz w:val="28"/>
-          <w:szCs w:val="28"/>
-        </w:rPr>
-      </w:pPr>
-      <w:r>
-        <w:rPr>
-          <w:rFonts w:eastAsia="Proxima Nova" w:cs="Proxima Nova" w:ascii="Proxima Nova" w:hAnsi="Proxima Nova"/>
-          <w:sz w:val="28"/>
-          <w:szCs w:val="28"/>
-        </w:rPr>
-        <w:t>A form for filling the values of experiment has been created by using HTML and CSS. The values of the placeholders are used in the calculate() function by using DOM property.</w:t>
-      </w:r>
-    </w:p>
-    <w:p>
-      <w:pPr>
-        <w:pStyle w:val="Normal"/>
-        <w:rPr>
-          <w:rFonts w:ascii="Proxima Nova" w:hAnsi="Proxima Nova" w:eastAsia="Proxima Nova" w:cs="Proxima Nova"/>
-          <w:sz w:val="28"/>
-          <w:szCs w:val="28"/>
-        </w:rPr>
-      </w:pPr>
-      <w:r>
-        <w:rPr>
-          <w:rFonts w:eastAsia="Proxima Nova" w:cs="Proxima Nova" w:ascii="Proxima Nova" w:hAnsi="Proxima Nova"/>
-          <w:sz w:val="28"/>
-          <w:szCs w:val="28"/>
-        </w:rPr>
-      </w:r>
-    </w:p>
-    <w:p>
-      <w:pPr>
-        <w:pStyle w:val="Normal"/>
-        <w:rPr/>
-      </w:pPr>
-      <w:r>
-        <w:rPr>
-          <w:rFonts w:eastAsia="Proxima Nova" w:cs="Proxima Nova" w:ascii="Proxima Nova" w:hAnsi="Proxima Nova"/>
-          <w:sz w:val="28"/>
-          <w:szCs w:val="28"/>
-        </w:rPr>
-        <w:t xml:space="preserve">Variables Used for Reading 1: </w:t>
-      </w:r>
-    </w:p>
-    <w:p>
-      <w:pPr>
-        <w:pStyle w:val="Normal"/>
-        <w:numPr>
-          <w:ilvl w:val="0"/>
-          <w:numId w:val="5"/>
-        </w:numPr>
-        <w:ind w:left="720" w:hanging="360"/>
-        <w:rPr/>
-      </w:pPr>
-      <w:r>
-        <w:rPr>
-          <w:rFonts w:eastAsia="Proxima Nova" w:cs="Proxima Nova" w:ascii="Proxima Nova" w:hAnsi="Proxima Nova"/>
-          <w:sz w:val="28"/>
-          <w:szCs w:val="28"/>
-        </w:rPr>
-        <w:t>mass1</w:t>
-        <w:tab/>
-        <w:t>4. mass4</w:t>
-        <w:tab/>
-        <w:tab/>
-        <w:t>7. den</w:t>
-      </w:r>
-    </w:p>
-    <w:p>
-      <w:pPr>
-        <w:pStyle w:val="Normal"/>
-        <w:numPr>
-          <w:ilvl w:val="0"/>
-          <w:numId w:val="5"/>
-        </w:numPr>
-        <w:ind w:left="720" w:hanging="360"/>
-        <w:rPr/>
-      </w:pPr>
-      <w:r>
-        <w:rPr>
-          <w:rFonts w:eastAsia="Proxima Nova" w:cs="Proxima Nova" w:ascii="Proxima Nova" w:hAnsi="Proxima Nova"/>
-          <w:sz w:val="28"/>
-          <w:szCs w:val="28"/>
-        </w:rPr>
-        <w:t>mass2</w:t>
-        <w:tab/>
-        <w:t>5. specificGravity</w:t>
-      </w:r>
-    </w:p>
-    <w:p>
-      <w:pPr>
-        <w:pStyle w:val="Normal"/>
-        <w:numPr>
-          <w:ilvl w:val="0"/>
-          <w:numId w:val="5"/>
-        </w:numPr>
-        <w:ind w:left="720" w:hanging="360"/>
-        <w:rPr/>
-      </w:pPr>
-      <w:r>
-        <w:rPr>
-          <w:rFonts w:eastAsia="Proxima Nova" w:cs="Proxima Nova" w:ascii="Proxima Nova" w:hAnsi="Proxima Nova"/>
-          <w:sz w:val="28"/>
-          <w:szCs w:val="28"/>
-        </w:rPr>
-        <w:t>mass3</w:t>
-        <w:tab/>
-        <w:t xml:space="preserve">6. num </w:t>
-      </w:r>
-    </w:p>
-    <w:p>
-      <w:pPr>
-        <w:pStyle w:val="Normal"/>
-        <w:ind w:hanging="0"/>
-        <w:rPr>
-          <w:rFonts w:ascii="Proxima Nova" w:hAnsi="Proxima Nova" w:eastAsia="Proxima Nova" w:cs="Proxima Nova"/>
-          <w:sz w:val="28"/>
-          <w:szCs w:val="28"/>
-        </w:rPr>
-      </w:pPr>
-      <w:r>
-        <w:rPr/>
-      </w:r>
-    </w:p>
-    <w:p>
-      <w:pPr>
-        <w:pStyle w:val="Normal"/>
-        <w:numPr>
-          <w:ilvl w:val="0"/>
-          <w:numId w:val="0"/>
-        </w:numPr>
-        <w:ind w:left="1080" w:hanging="0"/>
-        <w:rPr>
-          <w:rFonts w:ascii="Proxima Nova" w:hAnsi="Proxima Nova" w:eastAsia="Proxima Nova" w:cs="Proxima Nova"/>
-          <w:sz w:val="28"/>
-          <w:szCs w:val="28"/>
-        </w:rPr>
-      </w:pPr>
-      <w:r>
-        <w:rPr/>
-      </w:r>
-    </w:p>
-    <w:p>
-      <w:pPr>
-        <w:pStyle w:val="Normal"/>
-        <w:numPr>
-          <w:ilvl w:val="0"/>
-          <w:numId w:val="0"/>
-        </w:numPr>
-        <w:ind w:left="1080" w:hanging="0"/>
-        <w:rPr>
-          <w:rFonts w:ascii="Proxima Nova" w:hAnsi="Proxima Nova" w:eastAsia="Proxima Nova" w:cs="Proxima Nova"/>
-          <w:sz w:val="28"/>
-          <w:szCs w:val="28"/>
-          <w:u w:val="none"/>
-        </w:rPr>
-      </w:pPr>
-      <w:r>
-        <w:rPr>
-          <w:rFonts w:eastAsia="Proxima Nova" w:cs="Proxima Nova" w:ascii="Proxima Nova" w:hAnsi="Proxima Nova"/>
-          <w:sz w:val="28"/>
-          <w:szCs w:val="28"/>
-        </w:rPr>
-      </w:r>
-    </w:p>
-    <w:p>
-      <w:pPr>
-        <w:pStyle w:val="Normal"/>
-        <w:ind w:left="0" w:hanging="0"/>
-        <w:rPr/>
-      </w:pPr>
-      <w:r>
-        <w:rPr>
-          <w:rFonts w:eastAsia="Proxima Nova" w:cs="Proxima Nova" w:ascii="Proxima Nova" w:hAnsi="Proxima Nova"/>
-          <w:sz w:val="28"/>
-          <w:szCs w:val="28"/>
-        </w:rPr>
-        <w:t xml:space="preserve">The answer </w:t>
-      </w:r>
-      <w:r>
-        <w:rPr>
-          <w:rFonts w:eastAsia="Proxima Nova" w:cs="Proxima Nova" w:ascii="Proxima Nova" w:hAnsi="Proxima Nova"/>
-          <w:sz w:val="28"/>
-          <w:szCs w:val="28"/>
-        </w:rPr>
-        <w:t>specificGravity</w:t>
-      </w:r>
-      <w:r>
-        <w:rPr>
-          <w:rFonts w:eastAsia="Proxima Nova" w:cs="Proxima Nova" w:ascii="Proxima Nova" w:hAnsi="Proxima Nova"/>
-          <w:sz w:val="28"/>
-          <w:szCs w:val="28"/>
-        </w:rPr>
-        <w:t xml:space="preserve"> is displayed using JavaScript alert. </w:t>
-      </w:r>
-    </w:p>
-    <w:p>
-      <w:pPr>
-        <w:pStyle w:val="Normal"/>
-        <w:ind w:left="720" w:hanging="0"/>
-        <w:rPr>
-          <w:rFonts w:ascii="Proxima Nova" w:hAnsi="Proxima Nova" w:eastAsia="Proxima Nova" w:cs="Proxima Nova"/>
-          <w:i/>
-          <w:i/>
-          <w:sz w:val="28"/>
-          <w:szCs w:val="28"/>
-        </w:rPr>
-      </w:pPr>
-      <w:r>
-        <w:rPr>
-          <w:rFonts w:eastAsia="Proxima Nova" w:cs="Proxima Nova" w:ascii="Proxima Nova" w:hAnsi="Proxima Nova"/>
-          <w:i/>
-          <w:sz w:val="28"/>
-          <w:szCs w:val="28"/>
-        </w:rPr>
-      </w:r>
-    </w:p>
-    <w:p>
-      <w:pPr>
-        <w:pStyle w:val="Normal"/>
-        <w:ind w:left="0" w:hanging="0"/>
-        <w:rPr/>
-      </w:pPr>
-      <w:r>
-        <w:rPr>
-          <w:rFonts w:eastAsia="Proxima Nova" w:cs="Proxima Nova" w:ascii="Proxima Nova" w:hAnsi="Proxima Nova"/>
-          <w:i/>
-          <w:sz w:val="28"/>
-          <w:szCs w:val="28"/>
-        </w:rPr>
-        <w:t xml:space="preserve">Exceptions are thrown if values of </w:t>
-      </w:r>
-      <w:r>
-        <w:rPr>
-          <w:rFonts w:eastAsia="Proxima Nova" w:cs="Proxima Nova" w:ascii="Proxima Nova" w:hAnsi="Proxima Nova"/>
-          <w:i/>
-          <w:sz w:val="28"/>
-          <w:szCs w:val="28"/>
-        </w:rPr>
-        <w:t>mass</w:t>
-      </w:r>
-      <w:r>
-        <w:rPr>
-          <w:rFonts w:eastAsia="Proxima Nova" w:cs="Proxima Nova" w:ascii="Proxima Nova" w:hAnsi="Proxima Nova"/>
-          <w:i/>
-          <w:sz w:val="28"/>
-          <w:szCs w:val="28"/>
-        </w:rPr>
-        <w:t xml:space="preserve"> </w:t>
-      </w:r>
-      <w:r>
-        <w:rPr>
-          <w:rFonts w:eastAsia="Proxima Nova" w:cs="Proxima Nova" w:ascii="Proxima Nova" w:hAnsi="Proxima Nova"/>
-          <w:i/>
-          <w:sz w:val="28"/>
-          <w:szCs w:val="28"/>
-        </w:rPr>
-        <w:t>is</w:t>
-      </w:r>
-      <w:r>
-        <w:rPr>
-          <w:rFonts w:eastAsia="Proxima Nova" w:cs="Proxima Nova" w:ascii="Proxima Nova" w:hAnsi="Proxima Nova"/>
-          <w:i/>
-          <w:sz w:val="28"/>
-          <w:szCs w:val="28"/>
-        </w:rPr>
-        <w:t xml:space="preserve"> non-positive or if all values are not filled in the placeholders of </w:t>
-      </w:r>
-      <w:r>
-        <w:rPr>
-          <w:rFonts w:eastAsia="Proxima Nova" w:cs="Proxima Nova" w:ascii="Proxima Nova" w:hAnsi="Proxima Nova"/>
-          <w:i/>
-          <w:sz w:val="28"/>
-          <w:szCs w:val="28"/>
-        </w:rPr>
-        <w:t xml:space="preserve">the </w:t>
-      </w:r>
-      <w:r>
-        <w:rPr>
-          <w:rFonts w:eastAsia="Proxima Nova" w:cs="Proxima Nova" w:ascii="Proxima Nova" w:hAnsi="Proxima Nova"/>
-          <w:i/>
-          <w:sz w:val="28"/>
-          <w:szCs w:val="28"/>
-        </w:rPr>
-        <w:t>form. Exception messages are displayed in JavaScript alert.</w:t>
-      </w:r>
-    </w:p>
-    <w:p>
-      <w:pPr>
-        <w:pStyle w:val="Normal"/>
-        <w:ind w:left="0" w:hanging="0"/>
-        <w:rPr>
-          <w:rFonts w:ascii="Proxima Nova" w:hAnsi="Proxima Nova" w:eastAsia="Proxima Nova" w:cs="Proxima Nova"/>
-          <w:i/>
-          <w:i/>
-          <w:sz w:val="28"/>
-          <w:szCs w:val="28"/>
-        </w:rPr>
-      </w:pPr>
-      <w:r>
-        <w:rPr>
-          <w:rFonts w:eastAsia="Proxima Nova" w:cs="Proxima Nova" w:ascii="Proxima Nova" w:hAnsi="Proxima Nova"/>
-          <w:i/>
-          <w:sz w:val="28"/>
-          <w:szCs w:val="28"/>
-        </w:rPr>
-      </w:r>
-    </w:p>
-    <w:p>
-      <w:pPr>
-        <w:pStyle w:val="Normal"/>
-        <w:ind w:left="0" w:hanging="0"/>
-        <w:rPr>
-          <w:rFonts w:ascii="Proxima Nova" w:hAnsi="Proxima Nova" w:eastAsia="Proxima Nova" w:cs="Proxima Nova"/>
-          <w:b/>
-          <w:b/>
-          <w:sz w:val="28"/>
-          <w:szCs w:val="28"/>
-        </w:rPr>
-      </w:pPr>
-      <w:r>
-        <w:rPr>
-          <w:rFonts w:eastAsia="Proxima Nova" w:cs="Proxima Nova" w:ascii="Proxima Nova" w:hAnsi="Proxima Nova"/>
-          <w:sz w:val="28"/>
-          <w:szCs w:val="28"/>
-        </w:rPr>
-      </w:r>
-    </w:p>
-    <w:p>
-      <w:pPr>
-        <w:pStyle w:val="Normal"/>
-        <w:jc w:val="left"/>
-        <w:rPr/>
+          <w:sz w:val="28"/>
+          <w:szCs w:val="28"/>
+        </w:rPr>
       </w:pPr>
       <w:r>
         <w:rPr/>
@@ -4040,7 +2577,6 @@
       <w:rPr>
         <w:sz w:val="28"/>
         <w:u w:val="none"/>
-        <w:rFonts w:ascii="Proxima Nova" w:hAnsi="Proxima Nova"/>
       </w:rPr>
     </w:lvl>
     <w:lvl w:ilvl="1">
@@ -4141,230 +2677,6 @@
     </w:lvl>
   </w:abstractNum>
   <w:abstractNum w:abstractNumId="4">
-    <w:lvl w:ilvl="0">
-      <w:start w:val="1"/>
-      <w:numFmt w:val="decimal"/>
-      <w:lvlText w:val="%1."/>
-      <w:lvlJc w:val="left"/>
-      <w:pPr>
-        <w:ind w:left="720" w:hanging="360"/>
-      </w:pPr>
-      <w:rPr>
-        <w:sz w:val="28"/>
-        <w:u w:val="none"/>
-        <w:rFonts w:ascii="Proxima Nova" w:hAnsi="Proxima Nova"/>
-      </w:rPr>
-    </w:lvl>
-    <w:lvl w:ilvl="1">
-      <w:start w:val="1"/>
-      <w:numFmt w:val="lowerLetter"/>
-      <w:lvlText w:val="%2."/>
-      <w:lvlJc w:val="left"/>
-      <w:pPr>
-        <w:ind w:left="1440" w:hanging="360"/>
-      </w:pPr>
-      <w:rPr>
-        <w:u w:val="none"/>
-      </w:rPr>
-    </w:lvl>
-    <w:lvl w:ilvl="2">
-      <w:start w:val="1"/>
-      <w:numFmt w:val="lowerRoman"/>
-      <w:lvlText w:val="%3."/>
-      <w:lvlJc w:val="right"/>
-      <w:pPr>
-        <w:ind w:left="2160" w:hanging="360"/>
-      </w:pPr>
-      <w:rPr>
-        <w:u w:val="none"/>
-      </w:rPr>
-    </w:lvl>
-    <w:lvl w:ilvl="3">
-      <w:start w:val="1"/>
-      <w:numFmt w:val="decimal"/>
-      <w:lvlText w:val="%4."/>
-      <w:lvlJc w:val="left"/>
-      <w:pPr>
-        <w:ind w:left="2880" w:hanging="360"/>
-      </w:pPr>
-      <w:rPr>
-        <w:u w:val="none"/>
-      </w:rPr>
-    </w:lvl>
-    <w:lvl w:ilvl="4">
-      <w:start w:val="1"/>
-      <w:numFmt w:val="lowerLetter"/>
-      <w:lvlText w:val="%5."/>
-      <w:lvlJc w:val="left"/>
-      <w:pPr>
-        <w:ind w:left="3600" w:hanging="360"/>
-      </w:pPr>
-      <w:rPr>
-        <w:u w:val="none"/>
-      </w:rPr>
-    </w:lvl>
-    <w:lvl w:ilvl="5">
-      <w:start w:val="1"/>
-      <w:numFmt w:val="lowerRoman"/>
-      <w:lvlText w:val="%6."/>
-      <w:lvlJc w:val="right"/>
-      <w:pPr>
-        <w:ind w:left="4320" w:hanging="360"/>
-      </w:pPr>
-      <w:rPr>
-        <w:u w:val="none"/>
-      </w:rPr>
-    </w:lvl>
-    <w:lvl w:ilvl="6">
-      <w:start w:val="1"/>
-      <w:numFmt w:val="decimal"/>
-      <w:lvlText w:val="%7."/>
-      <w:lvlJc w:val="left"/>
-      <w:pPr>
-        <w:ind w:left="5040" w:hanging="360"/>
-      </w:pPr>
-      <w:rPr>
-        <w:u w:val="none"/>
-      </w:rPr>
-    </w:lvl>
-    <w:lvl w:ilvl="7">
-      <w:start w:val="1"/>
-      <w:numFmt w:val="lowerLetter"/>
-      <w:lvlText w:val="%8."/>
-      <w:lvlJc w:val="left"/>
-      <w:pPr>
-        <w:ind w:left="5760" w:hanging="360"/>
-      </w:pPr>
-      <w:rPr>
-        <w:u w:val="none"/>
-      </w:rPr>
-    </w:lvl>
-    <w:lvl w:ilvl="8">
-      <w:start w:val="1"/>
-      <w:numFmt w:val="lowerRoman"/>
-      <w:lvlText w:val="%9."/>
-      <w:lvlJc w:val="right"/>
-      <w:pPr>
-        <w:ind w:left="6480" w:hanging="360"/>
-      </w:pPr>
-      <w:rPr>
-        <w:u w:val="none"/>
-      </w:rPr>
-    </w:lvl>
-  </w:abstractNum>
-  <w:abstractNum w:abstractNumId="5">
-    <w:lvl w:ilvl="0">
-      <w:start w:val="1"/>
-      <w:numFmt w:val="decimal"/>
-      <w:lvlText w:val="%1."/>
-      <w:lvlJc w:val="left"/>
-      <w:pPr>
-        <w:ind w:left="720" w:hanging="360"/>
-      </w:pPr>
-      <w:rPr>
-        <w:sz w:val="28"/>
-        <w:u w:val="none"/>
-        <w:rFonts w:ascii="Proxima Nova" w:hAnsi="Proxima Nova"/>
-      </w:rPr>
-    </w:lvl>
-    <w:lvl w:ilvl="1">
-      <w:start w:val="1"/>
-      <w:numFmt w:val="lowerLetter"/>
-      <w:lvlText w:val="%2."/>
-      <w:lvlJc w:val="left"/>
-      <w:pPr>
-        <w:ind w:left="1440" w:hanging="360"/>
-      </w:pPr>
-      <w:rPr>
-        <w:u w:val="none"/>
-      </w:rPr>
-    </w:lvl>
-    <w:lvl w:ilvl="2">
-      <w:start w:val="1"/>
-      <w:numFmt w:val="lowerRoman"/>
-      <w:lvlText w:val="%3."/>
-      <w:lvlJc w:val="right"/>
-      <w:pPr>
-        <w:ind w:left="2160" w:hanging="360"/>
-      </w:pPr>
-      <w:rPr>
-        <w:u w:val="none"/>
-      </w:rPr>
-    </w:lvl>
-    <w:lvl w:ilvl="3">
-      <w:start w:val="1"/>
-      <w:numFmt w:val="decimal"/>
-      <w:lvlText w:val="%4."/>
-      <w:lvlJc w:val="left"/>
-      <w:pPr>
-        <w:ind w:left="2880" w:hanging="360"/>
-      </w:pPr>
-      <w:rPr>
-        <w:u w:val="none"/>
-      </w:rPr>
-    </w:lvl>
-    <w:lvl w:ilvl="4">
-      <w:start w:val="1"/>
-      <w:numFmt w:val="lowerLetter"/>
-      <w:lvlText w:val="%5."/>
-      <w:lvlJc w:val="left"/>
-      <w:pPr>
-        <w:ind w:left="3600" w:hanging="360"/>
-      </w:pPr>
-      <w:rPr>
-        <w:u w:val="none"/>
-      </w:rPr>
-    </w:lvl>
-    <w:lvl w:ilvl="5">
-      <w:start w:val="1"/>
-      <w:numFmt w:val="lowerRoman"/>
-      <w:lvlText w:val="%6."/>
-      <w:lvlJc w:val="right"/>
-      <w:pPr>
-        <w:ind w:left="4320" w:hanging="360"/>
-      </w:pPr>
-      <w:rPr>
-        <w:u w:val="none"/>
-      </w:rPr>
-    </w:lvl>
-    <w:lvl w:ilvl="6">
-      <w:start w:val="1"/>
-      <w:numFmt w:val="decimal"/>
-      <w:lvlText w:val="%7."/>
-      <w:lvlJc w:val="left"/>
-      <w:pPr>
-        <w:ind w:left="5040" w:hanging="360"/>
-      </w:pPr>
-      <w:rPr>
-        <w:u w:val="none"/>
-      </w:rPr>
-    </w:lvl>
-    <w:lvl w:ilvl="7">
-      <w:start w:val="1"/>
-      <w:numFmt w:val="lowerLetter"/>
-      <w:lvlText w:val="%8."/>
-      <w:lvlJc w:val="left"/>
-      <w:pPr>
-        <w:ind w:left="5760" w:hanging="360"/>
-      </w:pPr>
-      <w:rPr>
-        <w:u w:val="none"/>
-      </w:rPr>
-    </w:lvl>
-    <w:lvl w:ilvl="8">
-      <w:start w:val="1"/>
-      <w:numFmt w:val="lowerRoman"/>
-      <w:lvlText w:val="%9."/>
-      <w:lvlJc w:val="right"/>
-      <w:pPr>
-        <w:ind w:left="6480" w:hanging="360"/>
-      </w:pPr>
-      <w:rPr>
-        <w:u w:val="none"/>
-      </w:rPr>
-    </w:lvl>
-  </w:abstractNum>
-  <w:abstractNum w:abstractNumId="6">
     <w:lvl w:ilvl="0">
       <w:start w:val="1"/>
       <w:numFmt w:val="none"/>
@@ -4467,12 +2779,6 @@
   </w:num>
   <w:num w:numId="4">
     <w:abstractNumId w:val="4"/>
-  </w:num>
-  <w:num w:numId="5">
-    <w:abstractNumId w:val="5"/>
-  </w:num>
-  <w:num w:numId="6">
-    <w:abstractNumId w:val="6"/>
   </w:num>
 </w:numbering>
 </file>
@@ -4511,17 +2817,20 @@
   </w:style>
   <w:style w:type="paragraph" w:styleId="Heading1">
     <w:name w:val="Heading 1"/>
+    <w:basedOn w:val="Normal"/>
     <w:next w:val="Normal"/>
     <w:qFormat/>
     <w:pPr>
       <w:keepNext w:val="true"/>
       <w:keepLines/>
       <w:widowControl w:val="false"/>
+      <w:bidi w:val="0"/>
       <w:spacing w:lineRule="auto" w:line="240" w:before="400" w:after="120"/>
+      <w:jc w:val="left"/>
     </w:pPr>
     <w:rPr>
       <w:rFonts w:ascii="Arial" w:hAnsi="Arial" w:eastAsia="Arial" w:cs="Arial"/>
-      <w:color w:val="auto"/>
+      <w:color w:val="00000A"/>
       <w:kern w:val="0"/>
       <w:sz w:val="40"/>
       <w:szCs w:val="40"/>
@@ -4530,18 +2839,21 @@
   </w:style>
   <w:style w:type="paragraph" w:styleId="Heading2">
     <w:name w:val="Heading 2"/>
+    <w:basedOn w:val="Normal"/>
     <w:next w:val="Normal"/>
     <w:qFormat/>
     <w:pPr>
       <w:keepNext w:val="true"/>
       <w:keepLines/>
       <w:widowControl w:val="false"/>
+      <w:bidi w:val="0"/>
       <w:spacing w:lineRule="auto" w:line="240" w:before="360" w:after="120"/>
+      <w:jc w:val="left"/>
     </w:pPr>
     <w:rPr>
       <w:rFonts w:ascii="Arial" w:hAnsi="Arial" w:eastAsia="Arial" w:cs="Arial"/>
       <w:b w:val="false"/>
-      <w:color w:val="auto"/>
+      <w:color w:val="00000A"/>
       <w:kern w:val="0"/>
       <w:sz w:val="32"/>
       <w:szCs w:val="32"/>
@@ -4550,13 +2862,16 @@
   </w:style>
   <w:style w:type="paragraph" w:styleId="Heading3">
     <w:name w:val="Heading 3"/>
+    <w:basedOn w:val="Normal"/>
     <w:next w:val="Normal"/>
     <w:qFormat/>
     <w:pPr>
       <w:keepNext w:val="true"/>
       <w:keepLines/>
       <w:widowControl w:val="false"/>
+      <w:bidi w:val="0"/>
       <w:spacing w:lineRule="auto" w:line="240" w:before="320" w:after="80"/>
+      <w:jc w:val="left"/>
     </w:pPr>
     <w:rPr>
       <w:rFonts w:ascii="Arial" w:hAnsi="Arial" w:eastAsia="Arial" w:cs="Arial"/>
@@ -4570,13 +2885,16 @@
   </w:style>
   <w:style w:type="paragraph" w:styleId="Heading4">
     <w:name w:val="Heading 4"/>
+    <w:basedOn w:val="Normal"/>
     <w:next w:val="Normal"/>
     <w:qFormat/>
     <w:pPr>
       <w:keepNext w:val="true"/>
       <w:keepLines/>
       <w:widowControl w:val="false"/>
+      <w:bidi w:val="0"/>
       <w:spacing w:lineRule="auto" w:line="240" w:before="280" w:after="80"/>
+      <w:jc w:val="left"/>
     </w:pPr>
     <w:rPr>
       <w:rFonts w:ascii="Arial" w:hAnsi="Arial" w:eastAsia="Arial" w:cs="Arial"/>
@@ -4589,13 +2907,16 @@
   </w:style>
   <w:style w:type="paragraph" w:styleId="Heading5">
     <w:name w:val="Heading 5"/>
+    <w:basedOn w:val="Normal"/>
     <w:next w:val="Normal"/>
     <w:qFormat/>
     <w:pPr>
       <w:keepNext w:val="true"/>
       <w:keepLines/>
       <w:widowControl w:val="false"/>
+      <w:bidi w:val="0"/>
       <w:spacing w:lineRule="auto" w:line="240" w:before="240" w:after="80"/>
+      <w:jc w:val="left"/>
     </w:pPr>
     <w:rPr>
       <w:rFonts w:ascii="Arial" w:hAnsi="Arial" w:eastAsia="Arial" w:cs="Arial"/>
@@ -4608,13 +2929,16 @@
   </w:style>
   <w:style w:type="paragraph" w:styleId="Heading6">
     <w:name w:val="Heading 6"/>
+    <w:basedOn w:val="Normal"/>
     <w:next w:val="Normal"/>
     <w:qFormat/>
     <w:pPr>
       <w:keepNext w:val="true"/>
       <w:keepLines/>
       <w:widowControl w:val="false"/>
+      <w:bidi w:val="0"/>
       <w:spacing w:lineRule="auto" w:line="240" w:before="240" w:after="80"/>
+      <w:jc w:val="left"/>
     </w:pPr>
     <w:rPr>
       <w:rFonts w:ascii="Arial" w:hAnsi="Arial" w:eastAsia="Arial" w:cs="Arial"/>
@@ -5669,6 +3993,336 @@
   </w:style>
   <w:style w:type="character" w:styleId="ListLabel144">
     <w:name w:val="ListLabel 144"/>
+    <w:qFormat/>
+    <w:rPr>
+      <w:u w:val="none"/>
+    </w:rPr>
+  </w:style>
+  <w:style w:type="character" w:styleId="ListLabel145">
+    <w:name w:val="ListLabel 145"/>
+    <w:qFormat/>
+    <w:rPr>
+      <w:rFonts w:ascii="Proxima Nova" w:hAnsi="Proxima Nova" w:cs="Wingdings"/>
+      <w:sz w:val="28"/>
+      <w:u w:val="none"/>
+    </w:rPr>
+  </w:style>
+  <w:style w:type="character" w:styleId="ListLabel146">
+    <w:name w:val="ListLabel 146"/>
+    <w:qFormat/>
+    <w:rPr>
+      <w:rFonts w:cs="OpenSymbol"/>
+      <w:u w:val="none"/>
+    </w:rPr>
+  </w:style>
+  <w:style w:type="character" w:styleId="ListLabel147">
+    <w:name w:val="ListLabel 147"/>
+    <w:qFormat/>
+    <w:rPr>
+      <w:rFonts w:cs="Wingdings"/>
+      <w:u w:val="none"/>
+    </w:rPr>
+  </w:style>
+  <w:style w:type="character" w:styleId="ListLabel148">
+    <w:name w:val="ListLabel 148"/>
+    <w:qFormat/>
+    <w:rPr>
+      <w:rFonts w:cs="Wingdings 2"/>
+      <w:u w:val="none"/>
+    </w:rPr>
+  </w:style>
+  <w:style w:type="character" w:styleId="ListLabel149">
+    <w:name w:val="ListLabel 149"/>
+    <w:qFormat/>
+    <w:rPr>
+      <w:rFonts w:cs="OpenSymbol"/>
+      <w:u w:val="none"/>
+    </w:rPr>
+  </w:style>
+  <w:style w:type="character" w:styleId="ListLabel150">
+    <w:name w:val="ListLabel 150"/>
+    <w:qFormat/>
+    <w:rPr>
+      <w:rFonts w:cs="Wingdings"/>
+      <w:u w:val="none"/>
+    </w:rPr>
+  </w:style>
+  <w:style w:type="character" w:styleId="ListLabel151">
+    <w:name w:val="ListLabel 151"/>
+    <w:qFormat/>
+    <w:rPr>
+      <w:rFonts w:cs="Wingdings 2"/>
+      <w:u w:val="none"/>
+    </w:rPr>
+  </w:style>
+  <w:style w:type="character" w:styleId="ListLabel152">
+    <w:name w:val="ListLabel 152"/>
+    <w:qFormat/>
+    <w:rPr>
+      <w:rFonts w:cs="OpenSymbol"/>
+      <w:u w:val="none"/>
+    </w:rPr>
+  </w:style>
+  <w:style w:type="character" w:styleId="ListLabel153">
+    <w:name w:val="ListLabel 153"/>
+    <w:qFormat/>
+    <w:rPr>
+      <w:rFonts w:cs="Wingdings"/>
+      <w:u w:val="none"/>
+    </w:rPr>
+  </w:style>
+  <w:style w:type="character" w:styleId="ListLabel154">
+    <w:name w:val="ListLabel 154"/>
+    <w:qFormat/>
+    <w:rPr>
+      <w:sz w:val="28"/>
+      <w:u w:val="none"/>
+    </w:rPr>
+  </w:style>
+  <w:style w:type="character" w:styleId="ListLabel155">
+    <w:name w:val="ListLabel 155"/>
+    <w:qFormat/>
+    <w:rPr>
+      <w:u w:val="none"/>
+    </w:rPr>
+  </w:style>
+  <w:style w:type="character" w:styleId="ListLabel156">
+    <w:name w:val="ListLabel 156"/>
+    <w:qFormat/>
+    <w:rPr>
+      <w:u w:val="none"/>
+    </w:rPr>
+  </w:style>
+  <w:style w:type="character" w:styleId="ListLabel157">
+    <w:name w:val="ListLabel 157"/>
+    <w:qFormat/>
+    <w:rPr>
+      <w:u w:val="none"/>
+    </w:rPr>
+  </w:style>
+  <w:style w:type="character" w:styleId="ListLabel158">
+    <w:name w:val="ListLabel 158"/>
+    <w:qFormat/>
+    <w:rPr>
+      <w:u w:val="none"/>
+    </w:rPr>
+  </w:style>
+  <w:style w:type="character" w:styleId="ListLabel159">
+    <w:name w:val="ListLabel 159"/>
+    <w:qFormat/>
+    <w:rPr>
+      <w:u w:val="none"/>
+    </w:rPr>
+  </w:style>
+  <w:style w:type="character" w:styleId="ListLabel160">
+    <w:name w:val="ListLabel 160"/>
+    <w:qFormat/>
+    <w:rPr>
+      <w:u w:val="none"/>
+    </w:rPr>
+  </w:style>
+  <w:style w:type="character" w:styleId="ListLabel161">
+    <w:name w:val="ListLabel 161"/>
+    <w:qFormat/>
+    <w:rPr>
+      <w:u w:val="none"/>
+    </w:rPr>
+  </w:style>
+  <w:style w:type="character" w:styleId="ListLabel162">
+    <w:name w:val="ListLabel 162"/>
+    <w:qFormat/>
+    <w:rPr>
+      <w:u w:val="none"/>
+    </w:rPr>
+  </w:style>
+  <w:style w:type="character" w:styleId="ListLabel163">
+    <w:name w:val="ListLabel 163"/>
+    <w:qFormat/>
+    <w:rPr>
+      <w:rFonts w:ascii="Proxima Nova" w:hAnsi="Proxima Nova"/>
+      <w:sz w:val="28"/>
+      <w:u w:val="none"/>
+    </w:rPr>
+  </w:style>
+  <w:style w:type="character" w:styleId="ListLabel164">
+    <w:name w:val="ListLabel 164"/>
+    <w:qFormat/>
+    <w:rPr>
+      <w:u w:val="none"/>
+    </w:rPr>
+  </w:style>
+  <w:style w:type="character" w:styleId="ListLabel165">
+    <w:name w:val="ListLabel 165"/>
+    <w:qFormat/>
+    <w:rPr>
+      <w:u w:val="none"/>
+    </w:rPr>
+  </w:style>
+  <w:style w:type="character" w:styleId="ListLabel166">
+    <w:name w:val="ListLabel 166"/>
+    <w:qFormat/>
+    <w:rPr>
+      <w:u w:val="none"/>
+    </w:rPr>
+  </w:style>
+  <w:style w:type="character" w:styleId="ListLabel167">
+    <w:name w:val="ListLabel 167"/>
+    <w:qFormat/>
+    <w:rPr>
+      <w:u w:val="none"/>
+    </w:rPr>
+  </w:style>
+  <w:style w:type="character" w:styleId="ListLabel168">
+    <w:name w:val="ListLabel 168"/>
+    <w:qFormat/>
+    <w:rPr>
+      <w:u w:val="none"/>
+    </w:rPr>
+  </w:style>
+  <w:style w:type="character" w:styleId="ListLabel169">
+    <w:name w:val="ListLabel 169"/>
+    <w:qFormat/>
+    <w:rPr>
+      <w:u w:val="none"/>
+    </w:rPr>
+  </w:style>
+  <w:style w:type="character" w:styleId="ListLabel170">
+    <w:name w:val="ListLabel 170"/>
+    <w:qFormat/>
+    <w:rPr>
+      <w:u w:val="none"/>
+    </w:rPr>
+  </w:style>
+  <w:style w:type="character" w:styleId="ListLabel171">
+    <w:name w:val="ListLabel 171"/>
+    <w:qFormat/>
+    <w:rPr>
+      <w:u w:val="none"/>
+    </w:rPr>
+  </w:style>
+  <w:style w:type="character" w:styleId="ListLabel172">
+    <w:name w:val="ListLabel 172"/>
+    <w:qFormat/>
+    <w:rPr>
+      <w:sz w:val="28"/>
+      <w:u w:val="none"/>
+    </w:rPr>
+  </w:style>
+  <w:style w:type="character" w:styleId="ListLabel173">
+    <w:name w:val="ListLabel 173"/>
+    <w:qFormat/>
+    <w:rPr>
+      <w:u w:val="none"/>
+    </w:rPr>
+  </w:style>
+  <w:style w:type="character" w:styleId="ListLabel174">
+    <w:name w:val="ListLabel 174"/>
+    <w:qFormat/>
+    <w:rPr>
+      <w:u w:val="none"/>
+    </w:rPr>
+  </w:style>
+  <w:style w:type="character" w:styleId="ListLabel175">
+    <w:name w:val="ListLabel 175"/>
+    <w:qFormat/>
+    <w:rPr>
+      <w:u w:val="none"/>
+    </w:rPr>
+  </w:style>
+  <w:style w:type="character" w:styleId="ListLabel176">
+    <w:name w:val="ListLabel 176"/>
+    <w:qFormat/>
+    <w:rPr>
+      <w:u w:val="none"/>
+    </w:rPr>
+  </w:style>
+  <w:style w:type="character" w:styleId="ListLabel177">
+    <w:name w:val="ListLabel 177"/>
+    <w:qFormat/>
+    <w:rPr>
+      <w:u w:val="none"/>
+    </w:rPr>
+  </w:style>
+  <w:style w:type="character" w:styleId="ListLabel178">
+    <w:name w:val="ListLabel 178"/>
+    <w:qFormat/>
+    <w:rPr>
+      <w:u w:val="none"/>
+    </w:rPr>
+  </w:style>
+  <w:style w:type="character" w:styleId="ListLabel179">
+    <w:name w:val="ListLabel 179"/>
+    <w:qFormat/>
+    <w:rPr>
+      <w:u w:val="none"/>
+    </w:rPr>
+  </w:style>
+  <w:style w:type="character" w:styleId="ListLabel180">
+    <w:name w:val="ListLabel 180"/>
+    <w:qFormat/>
+    <w:rPr>
+      <w:u w:val="none"/>
+    </w:rPr>
+  </w:style>
+  <w:style w:type="character" w:styleId="ListLabel181">
+    <w:name w:val="ListLabel 181"/>
+    <w:qFormat/>
+    <w:rPr>
+      <w:sz w:val="28"/>
+      <w:u w:val="none"/>
+    </w:rPr>
+  </w:style>
+  <w:style w:type="character" w:styleId="ListLabel182">
+    <w:name w:val="ListLabel 182"/>
+    <w:qFormat/>
+    <w:rPr>
+      <w:u w:val="none"/>
+    </w:rPr>
+  </w:style>
+  <w:style w:type="character" w:styleId="ListLabel183">
+    <w:name w:val="ListLabel 183"/>
+    <w:qFormat/>
+    <w:rPr>
+      <w:u w:val="none"/>
+    </w:rPr>
+  </w:style>
+  <w:style w:type="character" w:styleId="ListLabel184">
+    <w:name w:val="ListLabel 184"/>
+    <w:qFormat/>
+    <w:rPr>
+      <w:u w:val="none"/>
+    </w:rPr>
+  </w:style>
+  <w:style w:type="character" w:styleId="ListLabel185">
+    <w:name w:val="ListLabel 185"/>
+    <w:qFormat/>
+    <w:rPr>
+      <w:u w:val="none"/>
+    </w:rPr>
+  </w:style>
+  <w:style w:type="character" w:styleId="ListLabel186">
+    <w:name w:val="ListLabel 186"/>
+    <w:qFormat/>
+    <w:rPr>
+      <w:u w:val="none"/>
+    </w:rPr>
+  </w:style>
+  <w:style w:type="character" w:styleId="ListLabel187">
+    <w:name w:val="ListLabel 187"/>
+    <w:qFormat/>
+    <w:rPr>
+      <w:u w:val="none"/>
+    </w:rPr>
+  </w:style>
+  <w:style w:type="character" w:styleId="ListLabel188">
+    <w:name w:val="ListLabel 188"/>
+    <w:qFormat/>
+    <w:rPr>
+      <w:u w:val="none"/>
+    </w:rPr>
+  </w:style>
+  <w:style w:type="character" w:styleId="ListLabel189">
+    <w:name w:val="ListLabel 189"/>
     <w:qFormat/>
     <w:rPr>
       <w:u w:val="none"/>

</xml_diff>